<commit_message>
25-10-26; Gwerket aan blog over Berkshire and Schneider
</commit_message>
<xml_diff>
--- a/BlogsWord/Onderwijsvandoorvooriedereen.docx
+++ b/BlogsWord/Onderwijsvandoorvooriedereen.docx
@@ -49,6 +49,2153 @@
         <w:rPr>
           <w:rFonts w:cstheme="minorHAnsi"/>
         </w:rPr>
+        <w:t xml:space="preserve">Onderwijs is wat we doen om ervoor te zorgen dat we leven in een ontwikkelde, humane en samenhangende samenleving – een samenleving die in staat is om samen te redeneren, zelfs als er onenigheid is en gezamenlijk beslissingen te nemen. Het is de manier waarop we onze gedeelde waarden en principes doorgeven, cultuur ondersteunen en in stand houden, en een gedeeld ethos </w:t>
+      </w:r>
+      <w:proofErr w:type="gramStart"/>
+      <w:r>
+        <w:rPr>
+          <w:rFonts w:cstheme="minorHAnsi"/>
+        </w:rPr>
+        <w:t>smeden.</w:t>
+      </w:r>
+      <w:r>
+        <w:rPr>
+          <w:rFonts w:cstheme="minorHAnsi"/>
+        </w:rPr>
+        <w:t>*</w:t>
+      </w:r>
+      <w:proofErr w:type="gramEnd"/>
+    </w:p>
+    <w:p>
+      <w:pPr>
+        <w:spacing w:line="360" w:lineRule="auto"/>
+        <w:rPr>
+          <w:rFonts w:cstheme="minorHAnsi"/>
+        </w:rPr>
+      </w:pPr>
+      <w:r>
+        <w:rPr>
+          <w:rFonts w:cstheme="minorHAnsi"/>
+        </w:rPr>
+        <w:t xml:space="preserve">- </w:t>
+      </w:r>
+      <w:proofErr w:type="spellStart"/>
+      <w:r>
+        <w:rPr>
+          <w:rFonts w:cstheme="minorHAnsi"/>
+        </w:rPr>
+        <w:t>Berkshore</w:t>
+      </w:r>
+      <w:proofErr w:type="spellEnd"/>
+      <w:r>
+        <w:rPr>
+          <w:rFonts w:cstheme="minorHAnsi"/>
+        </w:rPr>
+        <w:t xml:space="preserve"> </w:t>
+      </w:r>
+      <w:proofErr w:type="spellStart"/>
+      <w:r>
+        <w:rPr>
+          <w:rFonts w:cstheme="minorHAnsi"/>
+        </w:rPr>
+        <w:t>and</w:t>
+      </w:r>
+      <w:proofErr w:type="spellEnd"/>
+      <w:r>
+        <w:rPr>
+          <w:rFonts w:cstheme="minorHAnsi"/>
+        </w:rPr>
+        <w:t xml:space="preserve"> Schneider</w:t>
+      </w:r>
+    </w:p>
+    <w:p>
+      <w:pPr>
+        <w:spacing w:line="360" w:lineRule="auto"/>
+        <w:rPr>
+          <w:rFonts w:cstheme="minorHAnsi"/>
+          <w:lang w:val="en-NL"/>
+        </w:rPr>
+      </w:pPr>
+    </w:p>
+    <w:p>
+      <w:pPr>
+        <w:spacing w:line="360" w:lineRule="auto"/>
+        <w:rPr>
+          <w:rFonts w:cstheme="minorHAnsi"/>
+          <w:lang w:val="en-NL"/>
+        </w:rPr>
+      </w:pPr>
+    </w:p>
+    <w:p>
+      <w:pPr>
+        <w:spacing w:line="360" w:lineRule="auto"/>
+        <w:rPr>
+          <w:rFonts w:cstheme="minorHAnsi"/>
+          <w:lang w:val="en-NL"/>
+        </w:rPr>
+      </w:pPr>
+      <w:r>
+        <w:rPr>
+          <w:rFonts w:cstheme="minorHAnsi"/>
+          <w:lang w:val="en-NL"/>
+        </w:rPr>
+        <w:t>Pete Hegseth is de huidige Amerikaanse Minister van Defensie (Oorlog, zegt hij zelf graag). Voorheen was hij een bekende Fox-News medewerker</w:t>
+      </w:r>
+      <w:r>
+        <w:rPr>
+          <w:rFonts w:cstheme="minorHAnsi"/>
+          <w:lang w:val="en-NL"/>
+        </w:rPr>
+        <w:t>,</w:t>
+      </w:r>
+      <w:r>
+        <w:rPr>
+          <w:rFonts w:cstheme="minorHAnsi"/>
+          <w:lang w:val="en-NL"/>
+        </w:rPr>
+        <w:t xml:space="preserve"> die niet </w:t>
+      </w:r>
+      <w:r>
+        <w:rPr>
+          <w:rFonts w:cstheme="minorHAnsi"/>
+          <w:lang w:val="en-NL"/>
+        </w:rPr>
+        <w:t xml:space="preserve">eens </w:t>
+      </w:r>
+      <w:r>
+        <w:rPr>
+          <w:rFonts w:cstheme="minorHAnsi"/>
+          <w:lang w:val="en-NL"/>
+        </w:rPr>
+        <w:t xml:space="preserve">zo lang geleden een boek over onderwijs geschreven heeft: *Battle for the American Mind: Uprooting a Century of Miseducation* (2022). Onderwijs is een belangrijk onderwerp voor rechts-Amerika en zij hebben daarover uitgesproken ideeën. </w:t>
+      </w:r>
+      <w:r>
+        <w:rPr>
+          <w:rFonts w:cstheme="minorHAnsi"/>
+          <w:lang w:val="en-NL"/>
+        </w:rPr>
+        <w:t xml:space="preserve">Zo ook Hegseth. </w:t>
+      </w:r>
+      <w:r>
+        <w:rPr>
+          <w:rFonts w:cstheme="minorHAnsi"/>
+          <w:lang w:val="en-NL"/>
+        </w:rPr>
+        <w:t>Want h</w:t>
+      </w:r>
+      <w:r>
+        <w:rPr>
+          <w:rFonts w:cstheme="minorHAnsi"/>
+          <w:lang w:val="en-NL"/>
+        </w:rPr>
+        <w:t xml:space="preserve">et zijn de progressieven </w:t>
+      </w:r>
+      <w:r>
+        <w:rPr>
+          <w:rFonts w:cstheme="minorHAnsi"/>
+          <w:lang w:val="en-NL"/>
+        </w:rPr>
+        <w:t xml:space="preserve">er </w:t>
+      </w:r>
+      <w:r>
+        <w:rPr>
+          <w:rFonts w:cstheme="minorHAnsi"/>
+          <w:lang w:val="en-NL"/>
+        </w:rPr>
+        <w:t>die sinds vorige eeuw een potje van hebben gemaakt en d</w:t>
+      </w:r>
+      <w:r>
+        <w:rPr>
+          <w:rFonts w:cstheme="minorHAnsi"/>
+          <w:lang w:val="en-NL"/>
+        </w:rPr>
+        <w:t>i</w:t>
+      </w:r>
+      <w:r>
+        <w:rPr>
+          <w:rFonts w:cstheme="minorHAnsi"/>
+          <w:lang w:val="en-NL"/>
+        </w:rPr>
+        <w:t xml:space="preserve">e </w:t>
+      </w:r>
+      <w:r>
+        <w:rPr>
+          <w:rFonts w:cstheme="minorHAnsi"/>
+          <w:lang w:val="en-NL"/>
+        </w:rPr>
+        <w:t xml:space="preserve">radicale </w:t>
+      </w:r>
+      <w:r>
+        <w:rPr>
+          <w:rFonts w:cstheme="minorHAnsi"/>
+          <w:lang w:val="en-NL"/>
+        </w:rPr>
+        <w:t>linkse gekken indoctrineren de Amerikaanse kinderen nog steeds met hun Critical Race theorie, DEI</w:t>
+      </w:r>
+      <w:r>
+        <w:rPr>
+          <w:rFonts w:cstheme="minorHAnsi"/>
+          <w:lang w:val="en-NL"/>
+        </w:rPr>
+        <w:t xml:space="preserve"> (diversiteit, gelijkheid, inclusie)</w:t>
+      </w:r>
+      <w:r>
+        <w:rPr>
+          <w:rFonts w:cstheme="minorHAnsi"/>
+          <w:lang w:val="en-NL"/>
+        </w:rPr>
+        <w:t xml:space="preserve">, Black Lives Matter en cultureel Marxisme. De Amerikaanse cultuur is </w:t>
+      </w:r>
+      <w:r>
+        <w:rPr>
+          <w:rFonts w:cstheme="minorHAnsi"/>
+          <w:lang w:val="en-NL"/>
+        </w:rPr>
+        <w:t xml:space="preserve">daarmee </w:t>
+      </w:r>
+      <w:r>
+        <w:rPr>
+          <w:rFonts w:cstheme="minorHAnsi"/>
+          <w:lang w:val="en-NL"/>
+        </w:rPr>
+        <w:t xml:space="preserve">in verval </w:t>
+      </w:r>
+      <w:r>
+        <w:rPr>
+          <w:rFonts w:cstheme="minorHAnsi"/>
+          <w:lang w:val="en-NL"/>
+        </w:rPr>
+        <w:t>gekome</w:t>
+      </w:r>
+      <w:r>
+        <w:rPr>
+          <w:rFonts w:cstheme="minorHAnsi"/>
+          <w:lang w:val="en-NL"/>
+        </w:rPr>
+        <w:t>n</w:t>
+      </w:r>
+      <w:r>
+        <w:rPr>
+          <w:rFonts w:cstheme="minorHAnsi"/>
+          <w:lang w:val="en-NL"/>
+        </w:rPr>
+        <w:t xml:space="preserve">. </w:t>
+      </w:r>
+      <w:r>
+        <w:rPr>
+          <w:rFonts w:cstheme="minorHAnsi"/>
+          <w:lang w:val="en-NL"/>
+        </w:rPr>
+        <w:t>O</w:t>
+      </w:r>
+      <w:r>
+        <w:rPr>
+          <w:rFonts w:cstheme="minorHAnsi"/>
+          <w:lang w:val="en-NL"/>
+        </w:rPr>
+        <w:t xml:space="preserve">m </w:t>
+      </w:r>
+      <w:r>
+        <w:rPr>
+          <w:rFonts w:cstheme="minorHAnsi"/>
+          <w:lang w:val="en-NL"/>
+        </w:rPr>
+        <w:t xml:space="preserve">het onderwijs te redden </w:t>
+      </w:r>
+      <w:r>
+        <w:rPr>
+          <w:rFonts w:cstheme="minorHAnsi"/>
+          <w:lang w:val="en-NL"/>
+        </w:rPr>
+        <w:t>is</w:t>
+      </w:r>
+      <w:r>
+        <w:rPr>
+          <w:rFonts w:cstheme="minorHAnsi"/>
+          <w:lang w:val="en-NL"/>
+        </w:rPr>
+        <w:t xml:space="preserve"> </w:t>
+      </w:r>
+      <w:r>
+        <w:rPr>
+          <w:rFonts w:cstheme="minorHAnsi"/>
+          <w:lang w:val="en-NL"/>
+        </w:rPr>
+        <w:t xml:space="preserve">het </w:t>
+      </w:r>
+      <w:r>
+        <w:rPr>
+          <w:rFonts w:cstheme="minorHAnsi"/>
+          <w:lang w:val="en-NL"/>
+        </w:rPr>
+        <w:t xml:space="preserve">nodig </w:t>
+      </w:r>
+      <w:r>
+        <w:rPr>
+          <w:rFonts w:cstheme="minorHAnsi"/>
+          <w:lang w:val="en-NL"/>
+        </w:rPr>
+        <w:t xml:space="preserve">het </w:t>
+      </w:r>
+      <w:r>
+        <w:rPr>
+          <w:rFonts w:cstheme="minorHAnsi"/>
+          <w:lang w:val="en-NL"/>
+        </w:rPr>
+        <w:t>te privatiseren en weer klassiek christelijk te maken met Jezus Christus in het centrum van alles. Voor die ideeën moet strijd worden geleverd</w:t>
+      </w:r>
+      <w:r>
+        <w:rPr>
+          <w:rFonts w:cstheme="minorHAnsi"/>
+          <w:lang w:val="en-NL"/>
+        </w:rPr>
+        <w:t>. We</w:t>
+      </w:r>
+      <w:r>
+        <w:rPr>
+          <w:rFonts w:cstheme="minorHAnsi"/>
+          <w:lang w:val="en-NL"/>
+        </w:rPr>
+        <w:t xml:space="preserve"> zien wat dat in Amerika betekent </w:t>
+      </w:r>
+      <w:r>
+        <w:rPr>
+          <w:rFonts w:cstheme="minorHAnsi"/>
+          <w:lang w:val="en-NL"/>
+        </w:rPr>
+        <w:t>het afgelopen drie kwart jaar</w:t>
+      </w:r>
+      <w:r>
+        <w:rPr>
+          <w:rFonts w:cstheme="minorHAnsi"/>
+          <w:lang w:val="en-NL"/>
+        </w:rPr>
+        <w:t>,</w:t>
+      </w:r>
+      <w:r>
+        <w:rPr>
+          <w:rFonts w:cstheme="minorHAnsi"/>
+          <w:lang w:val="en-NL"/>
+        </w:rPr>
+        <w:t xml:space="preserve"> waar </w:t>
+      </w:r>
+      <w:r>
+        <w:rPr>
+          <w:rFonts w:cstheme="minorHAnsi"/>
+          <w:lang w:val="en-NL"/>
+        </w:rPr>
+        <w:t>het Ministerie van Onderwijs</w:t>
+      </w:r>
+      <w:r>
+        <w:rPr>
+          <w:rFonts w:cstheme="minorHAnsi"/>
+          <w:lang w:val="en-NL"/>
+        </w:rPr>
+        <w:t xml:space="preserve"> wordt afgebroken</w:t>
+      </w:r>
+      <w:r>
+        <w:rPr>
+          <w:rFonts w:cstheme="minorHAnsi"/>
+          <w:lang w:val="en-NL"/>
+        </w:rPr>
+        <w:t xml:space="preserve">, </w:t>
+      </w:r>
+      <w:r>
+        <w:rPr>
+          <w:rFonts w:cstheme="minorHAnsi"/>
+          <w:lang w:val="en-NL"/>
+        </w:rPr>
+        <w:t>bepaalde boeken worden verboden</w:t>
+      </w:r>
+      <w:r>
+        <w:rPr>
+          <w:rFonts w:cstheme="minorHAnsi"/>
+          <w:lang w:val="en-NL"/>
+        </w:rPr>
+        <w:t xml:space="preserve"> en</w:t>
+      </w:r>
+      <w:r>
+        <w:rPr>
+          <w:rFonts w:cstheme="minorHAnsi"/>
+          <w:lang w:val="en-NL"/>
+        </w:rPr>
+        <w:t>, vooral,</w:t>
+      </w:r>
+      <w:r>
+        <w:rPr>
+          <w:rFonts w:cstheme="minorHAnsi"/>
+          <w:lang w:val="en-NL"/>
+        </w:rPr>
+        <w:t xml:space="preserve"> het publieke onderwijs</w:t>
+      </w:r>
+      <w:r>
+        <w:rPr>
+          <w:rFonts w:cstheme="minorHAnsi"/>
+          <w:lang w:val="en-NL"/>
+        </w:rPr>
+        <w:t xml:space="preserve"> wordt aangevallen</w:t>
+      </w:r>
+      <w:r>
+        <w:rPr>
+          <w:rFonts w:cstheme="minorHAnsi"/>
+          <w:lang w:val="en-NL"/>
+        </w:rPr>
+        <w:t xml:space="preserve">. </w:t>
+      </w:r>
+    </w:p>
+    <w:p>
+      <w:pPr>
+        <w:spacing w:line="360" w:lineRule="auto"/>
+        <w:ind w:firstLine="720"/>
+        <w:rPr>
+          <w:rFonts w:cstheme="minorHAnsi"/>
+          <w:lang w:val="en-NL"/>
+        </w:rPr>
+      </w:pPr>
+      <w:r>
+        <w:rPr>
+          <w:rFonts w:cstheme="minorHAnsi"/>
+          <w:lang w:val="en-NL"/>
+        </w:rPr>
+        <w:t xml:space="preserve">Strijd over het onderwijs is er altijd al geweest, over de evolutietheorie </w:t>
+      </w:r>
+      <w:r>
+        <w:rPr>
+          <w:rFonts w:cstheme="minorHAnsi"/>
+          <w:lang w:val="en-NL"/>
+        </w:rPr>
+        <w:t xml:space="preserve">aan het begin van de twintigste eeuw </w:t>
+      </w:r>
+      <w:r>
+        <w:rPr>
+          <w:rFonts w:cstheme="minorHAnsi"/>
+          <w:lang w:val="en-NL"/>
+        </w:rPr>
+        <w:t>of over het communisme en de rode scholen</w:t>
+      </w:r>
+      <w:r>
+        <w:rPr>
+          <w:rFonts w:cstheme="minorHAnsi"/>
+          <w:lang w:val="en-NL"/>
+        </w:rPr>
+        <w:t xml:space="preserve"> halverwege de twintigste eeuws</w:t>
+      </w:r>
+      <w:r>
+        <w:rPr>
+          <w:rFonts w:cstheme="minorHAnsi"/>
+          <w:lang w:val="en-NL"/>
+        </w:rPr>
+        <w:t>, bijvoorbeeld</w:t>
+      </w:r>
+      <w:r>
+        <w:rPr>
+          <w:rFonts w:cstheme="minorHAnsi"/>
+          <w:lang w:val="en-NL"/>
+        </w:rPr>
+        <w:t xml:space="preserve">. Altijd gaat </w:t>
+      </w:r>
+      <w:r>
+        <w:rPr>
+          <w:rFonts w:cstheme="minorHAnsi"/>
+          <w:lang w:val="en-NL"/>
+        </w:rPr>
+        <w:t>strijd over het onderwijs</w:t>
+      </w:r>
+      <w:r>
+        <w:rPr>
+          <w:rFonts w:cstheme="minorHAnsi"/>
+          <w:lang w:val="en-NL"/>
+        </w:rPr>
+        <w:t xml:space="preserve"> over sociale verandering en </w:t>
+      </w:r>
+      <w:r>
+        <w:rPr>
+          <w:rFonts w:cstheme="minorHAnsi"/>
+          <w:lang w:val="en-NL"/>
+        </w:rPr>
+        <w:t>de rechten van mensen</w:t>
+      </w:r>
+      <w:r>
+        <w:rPr>
+          <w:rFonts w:cstheme="minorHAnsi"/>
+          <w:lang w:val="en-NL"/>
+        </w:rPr>
+        <w:t xml:space="preserve"> </w:t>
+      </w:r>
+      <w:r>
+        <w:rPr>
+          <w:rFonts w:cstheme="minorHAnsi"/>
+          <w:lang w:val="en-NL"/>
+        </w:rPr>
+        <w:t>in relatie tot</w:t>
+      </w:r>
+      <w:r>
+        <w:rPr>
+          <w:rFonts w:cstheme="minorHAnsi"/>
+          <w:lang w:val="en-NL"/>
+        </w:rPr>
+        <w:t xml:space="preserve"> ras, geslacht of handicaps. </w:t>
+      </w:r>
+      <w:r>
+        <w:rPr>
+          <w:rFonts w:cstheme="minorHAnsi"/>
+          <w:lang w:val="en-NL"/>
+        </w:rPr>
+        <w:t>Met de conservatieven in de aanval</w:t>
+      </w:r>
+      <w:r>
+        <w:rPr>
+          <w:rFonts w:cstheme="minorHAnsi"/>
+          <w:lang w:val="en-NL"/>
+        </w:rPr>
+        <w:t xml:space="preserve"> wordt er </w:t>
+      </w:r>
+      <w:r>
+        <w:rPr>
+          <w:rFonts w:cstheme="minorHAnsi"/>
+          <w:lang w:val="en-NL"/>
+        </w:rPr>
+        <w:t xml:space="preserve">ook nu </w:t>
+      </w:r>
+      <w:r>
+        <w:rPr>
+          <w:rFonts w:cstheme="minorHAnsi"/>
+          <w:lang w:val="en-NL"/>
+        </w:rPr>
+        <w:t>weer strijd</w:t>
+      </w:r>
+      <w:r>
+        <w:rPr>
+          <w:rFonts w:cstheme="minorHAnsi"/>
+          <w:lang w:val="en-NL"/>
+        </w:rPr>
+        <w:t xml:space="preserve"> </w:t>
+      </w:r>
+      <w:r>
+        <w:rPr>
+          <w:rFonts w:cstheme="minorHAnsi"/>
+          <w:lang w:val="en-NL"/>
+        </w:rPr>
+        <w:t>over het onderwijs gevoerd en die</w:t>
+      </w:r>
+      <w:r>
+        <w:rPr>
+          <w:rFonts w:cstheme="minorHAnsi"/>
+          <w:lang w:val="en-NL"/>
+        </w:rPr>
+        <w:t xml:space="preserve"> lijkt heviger dan ooit. Zo schrijven Green en Bedrick van de Heritage Foundation: “</w:t>
+      </w:r>
+      <w:r>
+        <w:rPr>
+          <w:rFonts w:cstheme="minorHAnsi"/>
+          <w:lang w:val="en-NL"/>
+        </w:rPr>
+        <w:t xml:space="preserve">Of het nu gaat om het toelaten van biologische mannen in de meisjestoiletten en kleedkamers, het aanspreken van kinderen met voornaamwoorden die afwijken van hun geslacht achter de rug van hun </w:t>
+      </w:r>
+      <w:r>
+        <w:rPr>
+          <w:rFonts w:cstheme="minorHAnsi"/>
+          <w:lang w:val="en-NL"/>
+        </w:rPr>
+        <w:lastRenderedPageBreak/>
+        <w:t>ouders om, of het onderwijzen van een radicale en ahistorische ideologie die Amerika veroordeelt als onverbeterlijk racistisch en mensen verdeelt in ‘onderdrukkers’ en ‘onderdrukten’, openbare scholen schenden het vertrouwen van de gezinnen die ze zouden moeten dienen.</w:t>
+      </w:r>
+      <w:r>
+        <w:rPr>
+          <w:rFonts w:cstheme="minorHAnsi"/>
+          <w:lang w:val="en-NL"/>
+        </w:rPr>
+        <w:t>” En hun president voegt eraan toe: “</w:t>
+      </w:r>
+      <w:r>
+        <w:rPr>
+          <w:rFonts w:cstheme="minorHAnsi"/>
+          <w:lang w:val="en-NL"/>
+        </w:rPr>
+        <w:t>Conservatieven hebben nog nooit eerder zo'n kans gehad op het gebied van onderwijs. We moeten deze kans grijpen.</w:t>
+      </w:r>
+      <w:r>
+        <w:rPr>
+          <w:rFonts w:cstheme="minorHAnsi"/>
+          <w:lang w:val="en-NL"/>
+        </w:rPr>
+        <w:t>”</w:t>
+      </w:r>
+    </w:p>
+    <w:p>
+      <w:pPr>
+        <w:spacing w:line="360" w:lineRule="auto"/>
+        <w:ind w:firstLine="720"/>
+        <w:rPr>
+          <w:rFonts w:cstheme="minorHAnsi"/>
+          <w:lang w:val="en-NL"/>
+        </w:rPr>
+      </w:pPr>
+      <w:r>
+        <w:rPr>
+          <w:rFonts w:cstheme="minorHAnsi"/>
+          <w:lang w:val="en-NL"/>
+        </w:rPr>
+        <w:t xml:space="preserve">Onderwijsstrijd heeft ook altijd </w:t>
+      </w:r>
+      <w:r>
+        <w:rPr>
+          <w:rFonts w:cstheme="minorHAnsi"/>
+          <w:lang w:val="en-NL"/>
+        </w:rPr>
+        <w:t xml:space="preserve">te maken </w:t>
+      </w:r>
+      <w:r>
+        <w:rPr>
+          <w:rFonts w:cstheme="minorHAnsi"/>
+          <w:lang w:val="en-NL"/>
+        </w:rPr>
+        <w:t>met macht en de verwachtingen die we van de toekomst hebben. Wat die verwachting</w:t>
+      </w:r>
+      <w:r>
+        <w:rPr>
+          <w:rFonts w:cstheme="minorHAnsi"/>
+          <w:lang w:val="en-NL"/>
+        </w:rPr>
+        <w:t>en</w:t>
+      </w:r>
+      <w:r>
+        <w:rPr>
+          <w:rFonts w:cstheme="minorHAnsi"/>
+          <w:lang w:val="en-NL"/>
+        </w:rPr>
+        <w:t xml:space="preserve"> betreft hebben de scholen </w:t>
+      </w:r>
+      <w:r>
+        <w:rPr>
+          <w:rFonts w:cstheme="minorHAnsi"/>
+          <w:lang w:val="en-NL"/>
+        </w:rPr>
+        <w:t xml:space="preserve">en leerkrachten </w:t>
+      </w:r>
+      <w:r>
+        <w:rPr>
+          <w:rFonts w:cstheme="minorHAnsi"/>
+          <w:lang w:val="en-NL"/>
+        </w:rPr>
+        <w:t>nogal wat voor de kiezen gehad de laatste halve eeuw</w:t>
+      </w:r>
+      <w:r>
+        <w:rPr>
+          <w:rFonts w:cstheme="minorHAnsi"/>
+          <w:lang w:val="en-NL"/>
+        </w:rPr>
+        <w:t>,</w:t>
+      </w:r>
+      <w:r>
+        <w:rPr>
+          <w:rFonts w:cstheme="minorHAnsi"/>
+          <w:lang w:val="en-NL"/>
+        </w:rPr>
+        <w:t xml:space="preserve"> waar </w:t>
+      </w:r>
+      <w:r>
+        <w:rPr>
+          <w:rFonts w:cstheme="minorHAnsi"/>
+          <w:lang w:val="en-NL"/>
+        </w:rPr>
+        <w:t xml:space="preserve">het </w:t>
+      </w:r>
+      <w:r>
+        <w:rPr>
+          <w:rFonts w:cstheme="minorHAnsi"/>
+          <w:lang w:val="en-NL"/>
+        </w:rPr>
+        <w:t>onderwijs steeds meer falen werd verweten</w:t>
+      </w:r>
+      <w:r>
+        <w:rPr>
+          <w:rFonts w:cstheme="minorHAnsi"/>
+          <w:lang w:val="en-NL"/>
+        </w:rPr>
+        <w:t xml:space="preserve"> </w:t>
+      </w:r>
+      <w:r>
+        <w:rPr>
+          <w:rFonts w:cstheme="minorHAnsi"/>
+          <w:lang w:val="en-NL"/>
+        </w:rPr>
+        <w:t>en dat</w:t>
+      </w:r>
+      <w:r>
+        <w:rPr>
+          <w:rFonts w:cstheme="minorHAnsi"/>
+          <w:lang w:val="en-NL"/>
+        </w:rPr>
+        <w:t xml:space="preserve"> falen</w:t>
+      </w:r>
+      <w:r>
+        <w:rPr>
+          <w:rFonts w:cstheme="minorHAnsi"/>
+          <w:lang w:val="en-NL"/>
+        </w:rPr>
+        <w:t xml:space="preserve"> </w:t>
+      </w:r>
+      <w:r>
+        <w:rPr>
+          <w:rFonts w:cstheme="minorHAnsi"/>
+          <w:lang w:val="en-NL"/>
+        </w:rPr>
+        <w:t xml:space="preserve">werd </w:t>
+      </w:r>
+      <w:r>
+        <w:rPr>
+          <w:rFonts w:cstheme="minorHAnsi"/>
+          <w:lang w:val="en-NL"/>
+        </w:rPr>
+        <w:t xml:space="preserve">in de schoenen van de </w:t>
+      </w:r>
+      <w:r>
+        <w:rPr>
+          <w:rFonts w:cstheme="minorHAnsi"/>
+          <w:lang w:val="en-NL"/>
+        </w:rPr>
+        <w:t xml:space="preserve">individuele </w:t>
+      </w:r>
+      <w:r>
+        <w:rPr>
+          <w:rFonts w:cstheme="minorHAnsi"/>
+          <w:lang w:val="en-NL"/>
+        </w:rPr>
+        <w:t>scholen en leerkra</w:t>
+      </w:r>
+      <w:r>
+        <w:rPr>
+          <w:rFonts w:cstheme="minorHAnsi"/>
+          <w:lang w:val="en-NL"/>
+        </w:rPr>
+        <w:t>c</w:t>
+      </w:r>
+      <w:r>
+        <w:rPr>
+          <w:rFonts w:cstheme="minorHAnsi"/>
+          <w:lang w:val="en-NL"/>
+        </w:rPr>
+        <w:t>hten</w:t>
+      </w:r>
+      <w:r>
+        <w:rPr>
+          <w:rFonts w:cstheme="minorHAnsi"/>
+          <w:lang w:val="en-NL"/>
+        </w:rPr>
+        <w:t xml:space="preserve"> gescholen</w:t>
+      </w:r>
+      <w:r>
+        <w:rPr>
+          <w:rFonts w:cstheme="minorHAnsi"/>
+          <w:lang w:val="en-NL"/>
+        </w:rPr>
+        <w:t xml:space="preserve">. </w:t>
+      </w:r>
+      <w:r>
+        <w:rPr>
+          <w:rFonts w:cstheme="minorHAnsi"/>
+          <w:lang w:val="en-NL"/>
+        </w:rPr>
+        <w:t>In dat klimaat</w:t>
+      </w:r>
+      <w:r>
+        <w:rPr>
+          <w:rFonts w:cstheme="minorHAnsi"/>
+          <w:lang w:val="en-NL"/>
+        </w:rPr>
+        <w:t xml:space="preserve"> is het nogal ingewikkeld om het op te nemen voor dat onderwijs. Dat is </w:t>
+      </w:r>
+      <w:r>
+        <w:rPr>
+          <w:rFonts w:cstheme="minorHAnsi"/>
+          <w:lang w:val="en-NL"/>
+        </w:rPr>
+        <w:t>wel</w:t>
+      </w:r>
+      <w:r>
+        <w:rPr>
+          <w:rFonts w:cstheme="minorHAnsi"/>
+          <w:lang w:val="en-NL"/>
+        </w:rPr>
+        <w:t xml:space="preserve"> nodig omdat mensen wel</w:t>
+      </w:r>
+      <w:r>
+        <w:rPr>
+          <w:rFonts w:cstheme="minorHAnsi"/>
+          <w:lang w:val="en-NL"/>
+        </w:rPr>
+        <w:t xml:space="preserve"> moeten weten</w:t>
+      </w:r>
+      <w:r>
+        <w:rPr>
+          <w:rFonts w:cstheme="minorHAnsi"/>
+          <w:lang w:val="en-NL"/>
+        </w:rPr>
+        <w:t xml:space="preserve"> wat dat publieke onderwijs representeert en waarom dat juist zo belangrijk is. Er zijn een groot aantal </w:t>
+      </w:r>
+      <w:r>
+        <w:rPr>
+          <w:rFonts w:cstheme="minorHAnsi"/>
+          <w:lang w:val="en-NL"/>
+        </w:rPr>
+        <w:t xml:space="preserve">wetenschappers, journalisten en onderwijsmensen die </w:t>
+      </w:r>
+      <w:r>
+        <w:rPr>
+          <w:rFonts w:cstheme="minorHAnsi"/>
+          <w:lang w:val="en-NL"/>
+        </w:rPr>
+        <w:t xml:space="preserve">dat </w:t>
+      </w:r>
+      <w:r>
+        <w:rPr>
+          <w:rFonts w:cstheme="minorHAnsi"/>
+          <w:lang w:val="en-NL"/>
+        </w:rPr>
+        <w:t xml:space="preserve">juist </w:t>
+      </w:r>
+      <w:r>
+        <w:rPr>
+          <w:rFonts w:cstheme="minorHAnsi"/>
+          <w:lang w:val="en-NL"/>
+        </w:rPr>
+        <w:t>nu</w:t>
+      </w:r>
+      <w:r>
+        <w:rPr>
+          <w:rFonts w:cstheme="minorHAnsi"/>
+          <w:lang w:val="en-NL"/>
+        </w:rPr>
+        <w:t xml:space="preserve"> d</w:t>
+      </w:r>
+      <w:r>
+        <w:rPr>
+          <w:rFonts w:cstheme="minorHAnsi"/>
+          <w:lang w:val="en-NL"/>
+        </w:rPr>
+        <w:t xml:space="preserve">         </w:t>
+      </w:r>
+      <w:r>
+        <w:rPr>
+          <w:rFonts w:cstheme="minorHAnsi"/>
+          <w:lang w:val="en-NL"/>
+        </w:rPr>
+        <w:t>oen</w:t>
+      </w:r>
+      <w:r>
+        <w:rPr>
+          <w:rFonts w:cstheme="minorHAnsi"/>
+          <w:lang w:val="en-NL"/>
+        </w:rPr>
+        <w:t>;</w:t>
+      </w:r>
+      <w:r>
+        <w:rPr>
+          <w:rFonts w:cstheme="minorHAnsi"/>
+          <w:lang w:val="en-NL"/>
+        </w:rPr>
+        <w:t xml:space="preserve"> die </w:t>
+      </w:r>
+      <w:r>
+        <w:rPr>
+          <w:rFonts w:cstheme="minorHAnsi"/>
+          <w:lang w:val="en-NL"/>
+        </w:rPr>
+        <w:t>wat er in het onderwijs is opgebouwd verdedigen en daarover met grote regelmaat i</w:t>
+      </w:r>
+      <w:r>
+        <w:rPr>
+          <w:rFonts w:cstheme="minorHAnsi"/>
+          <w:lang w:val="en-NL"/>
+        </w:rPr>
+        <w:t>n</w:t>
+      </w:r>
+      <w:r>
+        <w:rPr>
+          <w:rFonts w:cstheme="minorHAnsi"/>
+          <w:lang w:val="en-NL"/>
+        </w:rPr>
+        <w:t xml:space="preserve"> kranten en blogs schrijven zoals Diana Ravitch, Jan Resegger, </w:t>
+      </w:r>
+      <w:r>
+        <w:rPr>
+          <w:rFonts w:cstheme="minorHAnsi"/>
+          <w:lang w:val="en-NL"/>
+        </w:rPr>
+        <w:t xml:space="preserve">Mercedes </w:t>
+      </w:r>
+      <w:r>
+        <w:rPr>
+          <w:rFonts w:cstheme="minorHAnsi"/>
+          <w:lang w:val="en-NL"/>
+        </w:rPr>
+        <w:t>Schne</w:t>
+      </w:r>
+      <w:r>
+        <w:rPr>
+          <w:rFonts w:cstheme="minorHAnsi"/>
+          <w:lang w:val="en-NL"/>
+        </w:rPr>
+        <w:t>i</w:t>
+      </w:r>
+      <w:r>
+        <w:rPr>
+          <w:rFonts w:cstheme="minorHAnsi"/>
+          <w:lang w:val="en-NL"/>
+        </w:rPr>
+        <w:t xml:space="preserve">der. Ook de journaliste Jennifer Berkshire hoort tot dat rijtje met haar blog </w:t>
+      </w:r>
+      <w:r>
+        <w:rPr>
+          <w:rFonts w:cstheme="minorHAnsi"/>
+          <w:lang w:val="en-NL"/>
+        </w:rPr>
+        <w:t>*</w:t>
+      </w:r>
+      <w:r>
+        <w:rPr>
+          <w:rFonts w:cstheme="minorHAnsi"/>
+          <w:lang w:val="en-NL"/>
+        </w:rPr>
+        <w:t>The Education Wars</w:t>
+      </w:r>
+      <w:r>
+        <w:rPr>
+          <w:rFonts w:cstheme="minorHAnsi"/>
+          <w:lang w:val="en-NL"/>
+        </w:rPr>
+        <w:t>*</w:t>
+      </w:r>
+      <w:r>
+        <w:rPr>
+          <w:rFonts w:cstheme="minorHAnsi"/>
+          <w:lang w:val="en-NL"/>
+        </w:rPr>
+        <w:t>. Onder dezelfde titel schreef zij</w:t>
+      </w:r>
+      <w:r>
+        <w:rPr>
+          <w:rFonts w:cstheme="minorHAnsi"/>
+          <w:lang w:val="en-NL"/>
+        </w:rPr>
+        <w:t xml:space="preserve"> samen met </w:t>
+      </w:r>
+      <w:r>
+        <w:rPr>
+          <w:rFonts w:cstheme="minorHAnsi"/>
+          <w:lang w:val="en-NL"/>
+        </w:rPr>
+        <w:t>Jack</w:t>
+      </w:r>
+      <w:r>
+        <w:rPr>
+          <w:rFonts w:cstheme="minorHAnsi"/>
+          <w:lang w:val="en-NL"/>
+        </w:rPr>
+        <w:t xml:space="preserve"> Schneider</w:t>
+      </w:r>
+      <w:r>
+        <w:rPr>
+          <w:rFonts w:cstheme="minorHAnsi"/>
+          <w:lang w:val="en-NL"/>
+        </w:rPr>
+        <w:t xml:space="preserve"> het boek *The Education Wars. A Citizen’s Guide and Defense Manual* waarin zij juist dat publieke onderwijs </w:t>
+      </w:r>
+      <w:r>
+        <w:rPr>
+          <w:rFonts w:cstheme="minorHAnsi"/>
+          <w:lang w:val="en-NL"/>
+        </w:rPr>
+        <w:t xml:space="preserve">verdedigen </w:t>
+      </w:r>
+      <w:r>
+        <w:rPr>
+          <w:rFonts w:cstheme="minorHAnsi"/>
+          <w:lang w:val="en-NL"/>
+        </w:rPr>
+        <w:t xml:space="preserve">dat in de 19e eeuw is opgebouwd en dat zo belangrijk is voor de samenleving. Dat onderwijs wordt via de belastingen door iedereen betaald, democratisch gecontroleerd, </w:t>
+      </w:r>
+      <w:r>
+        <w:rPr>
+          <w:rFonts w:cstheme="minorHAnsi"/>
+          <w:lang w:val="en-NL"/>
+        </w:rPr>
+        <w:t xml:space="preserve">is </w:t>
+      </w:r>
+      <w:r>
+        <w:rPr>
+          <w:rFonts w:cstheme="minorHAnsi"/>
+          <w:lang w:val="en-NL"/>
+        </w:rPr>
+        <w:t xml:space="preserve">toegankelijk voor iedereen met in principe gelijke kansen voor iedereen. Natuurlijk, </w:t>
+      </w:r>
+      <w:r>
+        <w:rPr>
+          <w:rFonts w:cstheme="minorHAnsi"/>
+          <w:lang w:val="en-NL"/>
+        </w:rPr>
+        <w:t>over dat publieke onderwijs</w:t>
+      </w:r>
+      <w:r>
+        <w:rPr>
+          <w:rFonts w:cstheme="minorHAnsi"/>
+          <w:lang w:val="en-NL"/>
+        </w:rPr>
+        <w:t xml:space="preserve"> is van alles te zeggen omdat er sprake is van seggregatie, onderbetaling</w:t>
+      </w:r>
+      <w:r>
+        <w:rPr>
+          <w:rFonts w:cstheme="minorHAnsi"/>
+          <w:lang w:val="en-NL"/>
+        </w:rPr>
+        <w:t>,</w:t>
+      </w:r>
+      <w:r>
+        <w:rPr>
+          <w:rFonts w:cstheme="minorHAnsi"/>
+          <w:lang w:val="en-NL"/>
+        </w:rPr>
+        <w:t xml:space="preserve"> tekorten aan leerkrachten</w:t>
+      </w:r>
+      <w:r>
+        <w:rPr>
+          <w:rFonts w:cstheme="minorHAnsi"/>
+          <w:lang w:val="en-NL"/>
+        </w:rPr>
+        <w:t xml:space="preserve"> en nog veel meer</w:t>
+      </w:r>
+      <w:r>
+        <w:rPr>
+          <w:rFonts w:cstheme="minorHAnsi"/>
+          <w:lang w:val="en-NL"/>
+        </w:rPr>
+        <w:t>. Maar toch</w:t>
+      </w:r>
+      <w:r>
+        <w:rPr>
+          <w:rFonts w:cstheme="minorHAnsi"/>
+          <w:lang w:val="en-NL"/>
+        </w:rPr>
+        <w:t xml:space="preserve">, </w:t>
+      </w:r>
+      <w:r>
+        <w:rPr>
+          <w:rFonts w:cstheme="minorHAnsi"/>
+          <w:lang w:val="en-NL"/>
+        </w:rPr>
+        <w:t xml:space="preserve">volgens </w:t>
+      </w:r>
+      <w:r>
+        <w:rPr>
+          <w:rFonts w:cstheme="minorHAnsi"/>
+          <w:lang w:val="en-NL"/>
+        </w:rPr>
+        <w:t>Bershire en Schneider</w:t>
+      </w:r>
+      <w:r>
+        <w:rPr>
+          <w:rFonts w:cstheme="minorHAnsi"/>
+          <w:lang w:val="en-NL"/>
+        </w:rPr>
+        <w:t xml:space="preserve"> is</w:t>
+      </w:r>
+      <w:r>
+        <w:rPr>
+          <w:rFonts w:cstheme="minorHAnsi"/>
+          <w:lang w:val="en-NL"/>
+        </w:rPr>
+        <w:t xml:space="preserve"> de aanval op dat publieke onderwijs en z’n scholen, leerkrachten en studenten een aanval op de Amerikaanse cultuur en democratie. We moeten willen begrijpen wat er gebeurt op dit moment, waar deze strijd over gaat</w:t>
+      </w:r>
+      <w:r>
+        <w:rPr>
+          <w:rFonts w:cstheme="minorHAnsi"/>
+          <w:lang w:val="en-NL"/>
+        </w:rPr>
+        <w:t xml:space="preserve">, </w:t>
+      </w:r>
+      <w:r>
+        <w:rPr>
+          <w:rFonts w:cstheme="minorHAnsi"/>
+          <w:lang w:val="en-NL"/>
+        </w:rPr>
+        <w:t>hoe we ons daarin het beste kunnen opstellen</w:t>
+      </w:r>
+      <w:r>
+        <w:rPr>
+          <w:rFonts w:cstheme="minorHAnsi"/>
+          <w:lang w:val="en-NL"/>
+        </w:rPr>
+        <w:t xml:space="preserve"> en kiezen zo positie in de hedendaagse onderwijsstrijd.</w:t>
+      </w:r>
+    </w:p>
+    <w:p>
+      <w:pPr>
+        <w:spacing w:line="360" w:lineRule="auto"/>
+        <w:rPr>
+          <w:rFonts w:cstheme="minorHAnsi"/>
+          <w:lang w:val="en-NL"/>
+        </w:rPr>
+      </w:pPr>
+    </w:p>
+    <w:p>
+      <w:pPr>
+        <w:spacing w:line="360" w:lineRule="auto"/>
+        <w:rPr>
+          <w:rFonts w:cstheme="minorHAnsi"/>
+          <w:lang w:val="en-NL"/>
+        </w:rPr>
+      </w:pPr>
+      <w:r>
+        <w:rPr>
+          <w:rFonts w:cstheme="minorHAnsi"/>
+          <w:lang w:val="en-NL"/>
+        </w:rPr>
+        <w:t>&lt;br&gt;</w:t>
+      </w:r>
+    </w:p>
+    <w:p>
+      <w:pPr>
+        <w:spacing w:line="360" w:lineRule="auto"/>
+        <w:rPr>
+          <w:rFonts w:cstheme="minorHAnsi"/>
+          <w:lang w:val="en-NL"/>
+        </w:rPr>
+      </w:pPr>
+    </w:p>
+    <w:p>
+      <w:pPr>
+        <w:spacing w:line="360" w:lineRule="auto"/>
+        <w:rPr>
+          <w:rFonts w:cstheme="minorHAnsi"/>
+          <w:lang w:val="en-NL"/>
+        </w:rPr>
+      </w:pPr>
+      <w:r>
+        <w:rPr>
+          <w:rFonts w:cstheme="minorHAnsi"/>
+          <w:lang w:val="en-NL"/>
+        </w:rPr>
+        <w:t xml:space="preserve">Onderwijs was </w:t>
+      </w:r>
+      <w:r>
+        <w:rPr>
+          <w:rFonts w:cstheme="minorHAnsi"/>
+          <w:lang w:val="en-NL"/>
+        </w:rPr>
+        <w:t xml:space="preserve">er </w:t>
+      </w:r>
+      <w:r>
+        <w:rPr>
+          <w:rFonts w:cstheme="minorHAnsi"/>
+          <w:lang w:val="en-NL"/>
+        </w:rPr>
+        <w:t>er</w:t>
+      </w:r>
+      <w:r>
+        <w:rPr>
+          <w:rFonts w:cstheme="minorHAnsi"/>
+          <w:lang w:val="en-NL"/>
+        </w:rPr>
+        <w:t>g</w:t>
+      </w:r>
+      <w:r>
+        <w:rPr>
+          <w:rFonts w:cstheme="minorHAnsi"/>
+          <w:lang w:val="en-NL"/>
+        </w:rPr>
+        <w:t xml:space="preserve"> lang alleen voor mensen die voldoende geld hadden om hun kinderen naar het onderwijs te sturen. </w:t>
+      </w:r>
+      <w:r>
+        <w:rPr>
+          <w:rFonts w:cstheme="minorHAnsi"/>
+          <w:lang w:val="en-NL"/>
+        </w:rPr>
+        <w:t xml:space="preserve">Kinderen uit gezinnen die weinig te besteden hadden gingen, </w:t>
+      </w:r>
+      <w:r>
+        <w:rPr>
+          <w:rFonts w:cstheme="minorHAnsi"/>
+          <w:lang w:val="en-NL"/>
+        </w:rPr>
+        <w:lastRenderedPageBreak/>
+        <w:t xml:space="preserve">als ze geluk hadden, naar </w:t>
+      </w:r>
+      <w:r>
+        <w:rPr>
+          <w:rFonts w:cstheme="minorHAnsi"/>
+          <w:lang w:val="en-NL"/>
+        </w:rPr>
+        <w:t xml:space="preserve">aparte </w:t>
+      </w:r>
+      <w:r>
+        <w:rPr>
+          <w:rFonts w:cstheme="minorHAnsi"/>
+          <w:lang w:val="en-NL"/>
+        </w:rPr>
+        <w:t xml:space="preserve">pauperscholen die vaak </w:t>
+      </w:r>
+      <w:r>
+        <w:rPr>
+          <w:rFonts w:cstheme="minorHAnsi"/>
+          <w:lang w:val="en-NL"/>
+        </w:rPr>
+        <w:t xml:space="preserve">vanuit </w:t>
+      </w:r>
+      <w:r>
+        <w:rPr>
+          <w:rFonts w:cstheme="minorHAnsi"/>
+          <w:lang w:val="en-NL"/>
+        </w:rPr>
+        <w:t xml:space="preserve">liefdadigheid werden gefinancierd. </w:t>
+      </w:r>
+      <w:r>
+        <w:rPr>
+          <w:rFonts w:cstheme="minorHAnsi"/>
+          <w:lang w:val="en-NL"/>
+        </w:rPr>
+        <w:t>In de</w:t>
+      </w:r>
+      <w:r>
+        <w:rPr>
+          <w:rFonts w:cstheme="minorHAnsi"/>
+          <w:lang w:val="en-NL"/>
+        </w:rPr>
+        <w:t xml:space="preserve"> negentiende eeuw werd </w:t>
+      </w:r>
+      <w:r>
+        <w:rPr>
+          <w:rFonts w:cstheme="minorHAnsi"/>
+          <w:lang w:val="en-NL"/>
+        </w:rPr>
+        <w:t xml:space="preserve">ook in Amerika </w:t>
+      </w:r>
+      <w:r>
+        <w:rPr>
+          <w:rFonts w:cstheme="minorHAnsi"/>
+          <w:lang w:val="en-NL"/>
+        </w:rPr>
+        <w:t xml:space="preserve">een </w:t>
+      </w:r>
+      <w:r>
+        <w:rPr>
+          <w:rFonts w:cstheme="minorHAnsi"/>
+          <w:lang w:val="en-NL"/>
+        </w:rPr>
+        <w:t xml:space="preserve">hele </w:t>
+      </w:r>
+      <w:r>
+        <w:rPr>
+          <w:rFonts w:cstheme="minorHAnsi"/>
+          <w:lang w:val="en-NL"/>
+        </w:rPr>
+        <w:t xml:space="preserve">publieke infrastructuur opgebouwd met z’n wegen, sporen, parken en riolering. Ook </w:t>
+      </w:r>
+      <w:r>
+        <w:rPr>
+          <w:rFonts w:cstheme="minorHAnsi"/>
+          <w:lang w:val="en-NL"/>
+        </w:rPr>
+        <w:t>het onderwijs</w:t>
+      </w:r>
+      <w:r>
+        <w:rPr>
+          <w:rFonts w:cstheme="minorHAnsi"/>
+          <w:lang w:val="en-NL"/>
+        </w:rPr>
+        <w:t xml:space="preserve"> viel onder </w:t>
+      </w:r>
+      <w:r>
+        <w:rPr>
+          <w:rFonts w:cstheme="minorHAnsi"/>
+          <w:lang w:val="en-NL"/>
+        </w:rPr>
+        <w:t>die infrastructuur</w:t>
+      </w:r>
+      <w:r>
+        <w:rPr>
+          <w:rFonts w:cstheme="minorHAnsi"/>
+          <w:lang w:val="en-NL"/>
+        </w:rPr>
+        <w:t>. M</w:t>
+      </w:r>
+      <w:r>
+        <w:rPr>
+          <w:rFonts w:cstheme="minorHAnsi"/>
+          <w:lang w:val="en-NL"/>
+        </w:rPr>
+        <w:t>et financiering v</w:t>
+      </w:r>
+      <w:r>
+        <w:rPr>
+          <w:rFonts w:cstheme="minorHAnsi"/>
+          <w:lang w:val="en-NL"/>
+        </w:rPr>
+        <w:t>anuit</w:t>
+      </w:r>
+      <w:r>
+        <w:rPr>
+          <w:rFonts w:cstheme="minorHAnsi"/>
+          <w:lang w:val="en-NL"/>
+        </w:rPr>
+        <w:t xml:space="preserve"> de staat werd </w:t>
+      </w:r>
+      <w:r>
+        <w:rPr>
+          <w:rFonts w:cstheme="minorHAnsi"/>
+          <w:lang w:val="en-NL"/>
+        </w:rPr>
+        <w:t xml:space="preserve">er </w:t>
+      </w:r>
+      <w:r>
+        <w:rPr>
+          <w:rFonts w:cstheme="minorHAnsi"/>
+          <w:lang w:val="en-NL"/>
+        </w:rPr>
+        <w:t xml:space="preserve">een </w:t>
+      </w:r>
+      <w:r>
+        <w:rPr>
+          <w:rFonts w:cstheme="minorHAnsi"/>
+          <w:lang w:val="en-NL"/>
+        </w:rPr>
+        <w:t xml:space="preserve">breed </w:t>
+      </w:r>
+      <w:r>
+        <w:rPr>
+          <w:rFonts w:cstheme="minorHAnsi"/>
+          <w:lang w:val="en-NL"/>
+        </w:rPr>
+        <w:t>schoolsysteem opgebouwd waar iedereen toegang toe kreeg. Die publieke scholen brachten jongeren</w:t>
+      </w:r>
+      <w:r>
+        <w:rPr>
+          <w:rFonts w:cstheme="minorHAnsi"/>
+          <w:lang w:val="en-NL"/>
+        </w:rPr>
+        <w:t xml:space="preserve"> meer en meer</w:t>
+      </w:r>
+      <w:r>
+        <w:rPr>
+          <w:rFonts w:cstheme="minorHAnsi"/>
+          <w:lang w:val="en-NL"/>
+        </w:rPr>
+        <w:t xml:space="preserve"> samen</w:t>
+      </w:r>
+      <w:r>
+        <w:rPr>
+          <w:rFonts w:cstheme="minorHAnsi"/>
+          <w:lang w:val="en-NL"/>
+        </w:rPr>
+        <w:t xml:space="preserve"> en</w:t>
+      </w:r>
+      <w:r>
+        <w:rPr>
+          <w:rFonts w:cstheme="minorHAnsi"/>
+          <w:lang w:val="en-NL"/>
+        </w:rPr>
+        <w:t xml:space="preserve"> zorgde</w:t>
+      </w:r>
+      <w:r>
+        <w:rPr>
+          <w:rFonts w:cstheme="minorHAnsi"/>
+          <w:lang w:val="en-NL"/>
+        </w:rPr>
+        <w:t>n</w:t>
+      </w:r>
+      <w:r>
+        <w:rPr>
+          <w:rFonts w:cstheme="minorHAnsi"/>
+          <w:lang w:val="en-NL"/>
+        </w:rPr>
+        <w:t xml:space="preserve"> voor eenheid en coherentie</w:t>
+      </w:r>
+      <w:r>
+        <w:rPr>
+          <w:rFonts w:cstheme="minorHAnsi"/>
+          <w:lang w:val="en-NL"/>
+        </w:rPr>
+        <w:t>. T</w:t>
+      </w:r>
+      <w:r>
+        <w:rPr>
+          <w:rFonts w:cstheme="minorHAnsi"/>
+          <w:lang w:val="en-NL"/>
+        </w:rPr>
+        <w:t xml:space="preserve">egelijk </w:t>
+      </w:r>
+      <w:r>
+        <w:rPr>
+          <w:rFonts w:cstheme="minorHAnsi"/>
+          <w:lang w:val="en-NL"/>
+        </w:rPr>
+        <w:t xml:space="preserve">werd de school </w:t>
+      </w:r>
+      <w:r>
+        <w:rPr>
+          <w:rFonts w:cstheme="minorHAnsi"/>
+          <w:lang w:val="en-NL"/>
+        </w:rPr>
+        <w:t>h</w:t>
+      </w:r>
+      <w:r>
+        <w:rPr>
+          <w:rFonts w:cstheme="minorHAnsi"/>
+          <w:lang w:val="en-NL"/>
+        </w:rPr>
+        <w:t>é</w:t>
+      </w:r>
+      <w:r>
+        <w:rPr>
+          <w:rFonts w:cstheme="minorHAnsi"/>
+          <w:lang w:val="en-NL"/>
+        </w:rPr>
+        <w:t xml:space="preserve">t instituut dat hen voorbereidde om aan de samenleving deel te nemen. </w:t>
+      </w:r>
+      <w:r>
+        <w:rPr>
+          <w:rFonts w:cstheme="minorHAnsi"/>
+          <w:lang w:val="en-NL"/>
+        </w:rPr>
+        <w:t xml:space="preserve">Scholen </w:t>
+      </w:r>
+      <w:r>
+        <w:rPr>
+          <w:rFonts w:cstheme="minorHAnsi"/>
+          <w:lang w:val="en-NL"/>
+        </w:rPr>
+        <w:t>werden democratisch en transparant gecontroleerd, er werden professionele eisen aan</w:t>
+      </w:r>
+      <w:r>
+        <w:rPr>
+          <w:rFonts w:cstheme="minorHAnsi"/>
+          <w:lang w:val="en-NL"/>
+        </w:rPr>
+        <w:t xml:space="preserve"> </w:t>
+      </w:r>
+      <w:r>
+        <w:rPr>
+          <w:rFonts w:cstheme="minorHAnsi"/>
+          <w:lang w:val="en-NL"/>
+        </w:rPr>
+        <w:t xml:space="preserve">gesteld , ze werden professioneel bemand  </w:t>
+      </w:r>
+      <w:r>
+        <w:rPr>
+          <w:rFonts w:cstheme="minorHAnsi"/>
+          <w:lang w:val="en-NL"/>
+        </w:rPr>
+        <w:t xml:space="preserve">en </w:t>
+      </w:r>
+      <w:r>
+        <w:rPr>
+          <w:rFonts w:cstheme="minorHAnsi"/>
+          <w:lang w:val="en-NL"/>
+        </w:rPr>
+        <w:t xml:space="preserve">gingen </w:t>
+      </w:r>
+      <w:r>
+        <w:rPr>
+          <w:rFonts w:cstheme="minorHAnsi"/>
+          <w:lang w:val="en-NL"/>
+        </w:rPr>
+        <w:t xml:space="preserve">een belangrijk </w:t>
+      </w:r>
+      <w:r>
+        <w:rPr>
+          <w:rFonts w:cstheme="minorHAnsi"/>
+          <w:lang w:val="en-NL"/>
+        </w:rPr>
+        <w:t xml:space="preserve">onderdeel uitmaken van lokale gemeenschap.  Het werd een groot netwerk waar </w:t>
+      </w:r>
+      <w:r>
+        <w:rPr>
+          <w:rFonts w:cstheme="minorHAnsi"/>
+          <w:lang w:val="en-NL"/>
+        </w:rPr>
+        <w:t xml:space="preserve">tegenwoordig </w:t>
+      </w:r>
+      <w:r>
+        <w:rPr>
+          <w:rFonts w:cstheme="minorHAnsi"/>
+          <w:lang w:val="en-NL"/>
+        </w:rPr>
+        <w:t xml:space="preserve">dagelijks 50 miljoen studenten naar toegaan, met honderd duizend scholen en drie miljoen leerkrachten. Voor Berkshire en Schneider is het </w:t>
+      </w:r>
+      <w:r>
+        <w:rPr>
+          <w:rFonts w:cstheme="minorHAnsi"/>
+          <w:lang w:val="en-NL"/>
+        </w:rPr>
+        <w:t xml:space="preserve">publieke onderwijs </w:t>
+      </w:r>
+      <w:r>
+        <w:rPr>
+          <w:rFonts w:cstheme="minorHAnsi"/>
+          <w:lang w:val="en-NL"/>
+        </w:rPr>
+        <w:t>een succesverhaal waar, nogmaals, het nodige op is aan te merken</w:t>
+      </w:r>
+      <w:r>
+        <w:rPr>
+          <w:rFonts w:cstheme="minorHAnsi"/>
+          <w:lang w:val="en-NL"/>
+        </w:rPr>
+        <w:t>,</w:t>
+      </w:r>
+      <w:r>
+        <w:rPr>
+          <w:rFonts w:cstheme="minorHAnsi"/>
+          <w:lang w:val="en-NL"/>
+        </w:rPr>
+        <w:t xml:space="preserve"> maar dat het land democratischer en gelijker heeft gemaakt. </w:t>
+      </w:r>
+    </w:p>
+    <w:p>
+      <w:pPr>
+        <w:spacing w:line="360" w:lineRule="auto"/>
+        <w:rPr>
+          <w:rFonts w:cstheme="minorHAnsi"/>
+          <w:lang w:val="en-NL"/>
+        </w:rPr>
+      </w:pPr>
+      <w:r>
+        <w:rPr>
+          <w:rFonts w:cstheme="minorHAnsi"/>
+          <w:lang w:val="en-NL"/>
+        </w:rPr>
+        <w:tab/>
+      </w:r>
+      <w:r>
+        <w:rPr>
+          <w:rFonts w:cstheme="minorHAnsi"/>
+          <w:lang w:val="en-NL"/>
+        </w:rPr>
+        <w:t>De hevige onderwijsstrijd die er nu gevoerd wordt vindt</w:t>
+      </w:r>
+      <w:r>
+        <w:rPr>
+          <w:rFonts w:cstheme="minorHAnsi"/>
+          <w:lang w:val="en-NL"/>
+        </w:rPr>
+        <w:t xml:space="preserve"> op drie onderwerpen geleverd: religie, rechten van ouders en de rol van de overheid. De Amerikaanse constitutie is er helder over dat staat en kerk gescheiden moeten worden en dat leeft ook onder een groot deel van de Amerikaanse bevolking. Het christelijk nationalisme is in de VS </w:t>
+      </w:r>
+      <w:r>
+        <w:rPr>
+          <w:rFonts w:cstheme="minorHAnsi"/>
+          <w:lang w:val="en-NL"/>
+        </w:rPr>
+        <w:t>in opmars en is er van overtuigd</w:t>
+      </w:r>
+      <w:r>
+        <w:rPr>
+          <w:rFonts w:cstheme="minorHAnsi"/>
+          <w:lang w:val="en-NL"/>
+        </w:rPr>
+        <w:t xml:space="preserve"> dat Amerika een christelijke natie is en dat God moet domineren op alle gebieden, ook in het onderwijs. </w:t>
+      </w:r>
+      <w:r>
+        <w:rPr>
+          <w:rFonts w:cstheme="minorHAnsi"/>
+          <w:lang w:val="en-NL"/>
+        </w:rPr>
+        <w:t>Het is nodig het religieus onderwijs op</w:t>
+      </w:r>
+      <w:r>
+        <w:rPr>
+          <w:rFonts w:cstheme="minorHAnsi"/>
+          <w:lang w:val="en-NL"/>
+        </w:rPr>
+        <w:t xml:space="preserve"> lokaal, staats en federaal niveau </w:t>
+      </w:r>
+      <w:r>
+        <w:rPr>
+          <w:rFonts w:cstheme="minorHAnsi"/>
+          <w:lang w:val="en-NL"/>
+        </w:rPr>
+        <w:t xml:space="preserve">te steunen </w:t>
+      </w:r>
+      <w:r>
+        <w:rPr>
+          <w:rFonts w:cstheme="minorHAnsi"/>
+          <w:lang w:val="en-NL"/>
+        </w:rPr>
+        <w:t xml:space="preserve">en ouders de gelegenheid </w:t>
+      </w:r>
+      <w:r>
+        <w:rPr>
+          <w:rFonts w:cstheme="minorHAnsi"/>
+          <w:lang w:val="en-NL"/>
+        </w:rPr>
+        <w:t>te geve</w:t>
+      </w:r>
+      <w:r>
+        <w:rPr>
+          <w:rFonts w:cstheme="minorHAnsi"/>
+          <w:lang w:val="en-NL"/>
+        </w:rPr>
+        <w:t>n zulk onderwijs te volgen, op privé-scholen of thuis.</w:t>
+      </w:r>
+      <w:r>
+        <w:rPr>
+          <w:rFonts w:cstheme="minorHAnsi"/>
+          <w:lang w:val="en-NL"/>
+        </w:rPr>
+        <w:t xml:space="preserve"> </w:t>
+      </w:r>
+      <w:r>
+        <w:rPr>
+          <w:rFonts w:cstheme="minorHAnsi"/>
+          <w:lang w:val="en-NL"/>
+        </w:rPr>
+        <w:t>Daar moeten financiële vergoedingen voor komen</w:t>
+      </w:r>
+      <w:r>
+        <w:rPr>
+          <w:rFonts w:cstheme="minorHAnsi"/>
+          <w:lang w:val="en-NL"/>
+        </w:rPr>
+        <w:t>,</w:t>
+      </w:r>
+      <w:r>
+        <w:rPr>
+          <w:rFonts w:cstheme="minorHAnsi"/>
+          <w:lang w:val="en-NL"/>
+        </w:rPr>
+        <w:t xml:space="preserve"> die </w:t>
+      </w:r>
+      <w:r>
+        <w:rPr>
+          <w:rFonts w:cstheme="minorHAnsi"/>
+          <w:lang w:val="en-NL"/>
+        </w:rPr>
+        <w:t xml:space="preserve">vervolgens </w:t>
+      </w:r>
+      <w:r>
+        <w:rPr>
+          <w:rFonts w:cstheme="minorHAnsi"/>
+          <w:lang w:val="en-NL"/>
+        </w:rPr>
+        <w:t xml:space="preserve">aan het publieke onderwijs worden onttrokken. </w:t>
+      </w:r>
+      <w:r>
+        <w:rPr>
+          <w:rFonts w:cstheme="minorHAnsi"/>
+          <w:lang w:val="en-NL"/>
+        </w:rPr>
+        <w:t>Nu</w:t>
+      </w:r>
+      <w:r>
+        <w:rPr>
+          <w:rFonts w:cstheme="minorHAnsi"/>
+          <w:lang w:val="en-NL"/>
+        </w:rPr>
+        <w:t xml:space="preserve"> die scheiding tussen staat en kerk losser wordt gemaakt, krijgen kinderen met een ander geloof</w:t>
+      </w:r>
+      <w:r>
+        <w:rPr>
+          <w:rFonts w:cstheme="minorHAnsi"/>
+          <w:lang w:val="en-NL"/>
+        </w:rPr>
+        <w:t>,</w:t>
+      </w:r>
+      <w:r>
+        <w:rPr>
+          <w:rFonts w:cstheme="minorHAnsi"/>
+          <w:lang w:val="en-NL"/>
+        </w:rPr>
+        <w:t xml:space="preserve"> geen geloof of een identiteit waar de christenen moeite mee hebben het zwaar. </w:t>
+      </w:r>
+    </w:p>
+    <w:p>
+      <w:pPr>
+        <w:spacing w:line="360" w:lineRule="auto"/>
+        <w:rPr>
+          <w:rFonts w:cstheme="minorHAnsi"/>
+          <w:lang w:val="en-NL"/>
+        </w:rPr>
+      </w:pPr>
+      <w:r>
+        <w:rPr>
+          <w:rFonts w:cstheme="minorHAnsi"/>
+          <w:lang w:val="en-NL"/>
+        </w:rPr>
+        <w:tab/>
+        <w:t xml:space="preserve">De conservatieven omarmen </w:t>
+      </w:r>
+      <w:r>
+        <w:rPr>
+          <w:rFonts w:cstheme="minorHAnsi"/>
+          <w:lang w:val="en-NL"/>
+        </w:rPr>
+        <w:t xml:space="preserve">het ideen van </w:t>
+      </w:r>
+      <w:r>
+        <w:rPr>
+          <w:rFonts w:cstheme="minorHAnsi"/>
+          <w:lang w:val="en-NL"/>
+        </w:rPr>
+        <w:t xml:space="preserve">de rechten van ouders. Organisaties zoals Moms for Liberty en Parents Defending Education kwamen op en werden sterk in de Covid tijd. Ze waren in aantal niet eens zo heel groot maar </w:t>
+      </w:r>
+      <w:r>
+        <w:rPr>
+          <w:rFonts w:cstheme="minorHAnsi"/>
+          <w:lang w:val="en-NL"/>
+        </w:rPr>
+        <w:t xml:space="preserve">wel met </w:t>
+      </w:r>
+      <w:r>
+        <w:rPr>
+          <w:rFonts w:cstheme="minorHAnsi"/>
+          <w:lang w:val="en-NL"/>
+        </w:rPr>
+        <w:t xml:space="preserve">hele goede connecties met de macht. Tegen rechten wordt </w:t>
+      </w:r>
+      <w:r>
+        <w:rPr>
+          <w:rFonts w:cstheme="minorHAnsi"/>
+          <w:lang w:val="en-NL"/>
+        </w:rPr>
+        <w:t xml:space="preserve">door hen </w:t>
+      </w:r>
+      <w:r>
+        <w:rPr>
+          <w:rFonts w:cstheme="minorHAnsi"/>
+          <w:lang w:val="en-NL"/>
+        </w:rPr>
+        <w:t xml:space="preserve">nogal op een </w:t>
+      </w:r>
+      <w:r>
+        <w:rPr>
+          <w:rFonts w:cstheme="minorHAnsi"/>
+          <w:lang w:val="en-NL"/>
+        </w:rPr>
+        <w:t xml:space="preserve">nogal </w:t>
+      </w:r>
+      <w:r>
+        <w:rPr>
+          <w:rFonts w:cstheme="minorHAnsi"/>
+          <w:lang w:val="en-NL"/>
+        </w:rPr>
+        <w:t xml:space="preserve">absolute manier aangekeken. Ouders hebben het recht om hun kinderen op te voeden op een manier en in een richting die hen goed dunkt. </w:t>
+      </w:r>
+      <w:r>
+        <w:rPr>
+          <w:rFonts w:cstheme="minorHAnsi"/>
+          <w:lang w:val="en-NL"/>
+        </w:rPr>
+        <w:t xml:space="preserve">Alleen </w:t>
+      </w:r>
+      <w:r>
+        <w:rPr>
+          <w:rFonts w:cstheme="minorHAnsi"/>
+          <w:lang w:val="en-NL"/>
+        </w:rPr>
+        <w:t>lijkt het erop alsof de staat of de overheid het beter weet dan een ouder van een kind</w:t>
+      </w:r>
+      <w:r>
+        <w:rPr>
+          <w:rFonts w:cstheme="minorHAnsi"/>
+          <w:lang w:val="en-NL"/>
+        </w:rPr>
+        <w:t>. M</w:t>
+      </w:r>
+      <w:r>
+        <w:rPr>
+          <w:rFonts w:cstheme="minorHAnsi"/>
+          <w:lang w:val="en-NL"/>
+        </w:rPr>
+        <w:t xml:space="preserve">aar rechten van de een hebben altijd ook met de rechten van een ander te maken. Die staat, die overheid en die school heeft met meer rechten </w:t>
+      </w:r>
+      <w:r>
+        <w:rPr>
+          <w:rFonts w:cstheme="minorHAnsi"/>
+          <w:lang w:val="en-NL"/>
+        </w:rPr>
+        <w:t xml:space="preserve">dan van die </w:t>
+      </w:r>
+      <w:r>
+        <w:rPr>
+          <w:rFonts w:cstheme="minorHAnsi"/>
+          <w:lang w:val="en-NL"/>
+        </w:rPr>
+        <w:lastRenderedPageBreak/>
+        <w:t xml:space="preserve">ene ouder </w:t>
+      </w:r>
+      <w:r>
+        <w:rPr>
+          <w:rFonts w:cstheme="minorHAnsi"/>
+          <w:lang w:val="en-NL"/>
+        </w:rPr>
+        <w:t>te maken. Bijvoorbeeld</w:t>
+      </w:r>
+      <w:r>
+        <w:rPr>
+          <w:rFonts w:cstheme="minorHAnsi"/>
+          <w:lang w:val="en-NL"/>
+        </w:rPr>
+        <w:t>, moeten zij garanderen</w:t>
+      </w:r>
+      <w:r>
+        <w:rPr>
+          <w:rFonts w:cstheme="minorHAnsi"/>
+          <w:lang w:val="en-NL"/>
+        </w:rPr>
+        <w:t xml:space="preserve"> dat </w:t>
+      </w:r>
+      <w:r>
+        <w:rPr>
+          <w:rFonts w:cstheme="minorHAnsi"/>
+          <w:lang w:val="en-NL"/>
+        </w:rPr>
+        <w:t xml:space="preserve">alle </w:t>
+      </w:r>
+      <w:r>
+        <w:rPr>
+          <w:rFonts w:cstheme="minorHAnsi"/>
+          <w:lang w:val="en-NL"/>
+        </w:rPr>
+        <w:t>kinderen zelf leren na te denken</w:t>
+      </w:r>
+      <w:r>
+        <w:rPr>
+          <w:rFonts w:cstheme="minorHAnsi"/>
+          <w:lang w:val="en-NL"/>
+        </w:rPr>
+        <w:t xml:space="preserve"> en</w:t>
+      </w:r>
+      <w:r>
+        <w:rPr>
+          <w:rFonts w:cstheme="minorHAnsi"/>
+          <w:lang w:val="en-NL"/>
+        </w:rPr>
+        <w:t xml:space="preserve"> dat ze autonome volwassenen worden die een wereld kunnen vormen zoals zij willen. Dan zijn er ook nog ouders die anders tegen de wereld aankijken </w:t>
+      </w:r>
+      <w:r>
+        <w:rPr>
+          <w:rFonts w:cstheme="minorHAnsi"/>
+          <w:lang w:val="en-NL"/>
+        </w:rPr>
+        <w:t xml:space="preserve">dan die ene specifiek groep ouders </w:t>
+      </w:r>
+      <w:r>
+        <w:rPr>
+          <w:rFonts w:cstheme="minorHAnsi"/>
+          <w:lang w:val="en-NL"/>
+        </w:rPr>
+        <w:t xml:space="preserve">en </w:t>
+      </w:r>
+      <w:r>
+        <w:rPr>
+          <w:rFonts w:cstheme="minorHAnsi"/>
+          <w:lang w:val="en-NL"/>
+        </w:rPr>
+        <w:t xml:space="preserve">die </w:t>
+      </w:r>
+      <w:r>
+        <w:rPr>
+          <w:rFonts w:cstheme="minorHAnsi"/>
+          <w:lang w:val="en-NL"/>
+        </w:rPr>
+        <w:t>niets op hebben met het verbieden van bepaalde boeken, censuur en privatisering. Zi</w:t>
+      </w:r>
+      <w:r>
+        <w:rPr>
+          <w:rFonts w:cstheme="minorHAnsi"/>
+          <w:lang w:val="en-NL"/>
+        </w:rPr>
+        <w:t>j</w:t>
+      </w:r>
+      <w:r>
+        <w:rPr>
+          <w:rFonts w:cstheme="minorHAnsi"/>
+          <w:lang w:val="en-NL"/>
+        </w:rPr>
+        <w:t xml:space="preserve"> kijken anders tegen rechten aan dan de ouders van deze organisaties die goed gefinancierd worden en waar </w:t>
+      </w:r>
+      <w:r>
+        <w:rPr>
+          <w:rFonts w:cstheme="minorHAnsi"/>
+          <w:lang w:val="en-NL"/>
+        </w:rPr>
+        <w:t xml:space="preserve">een klein aantal hele </w:t>
+      </w:r>
+      <w:r>
+        <w:rPr>
+          <w:rFonts w:cstheme="minorHAnsi"/>
+          <w:lang w:val="en-NL"/>
+        </w:rPr>
+        <w:t>rijke donoren achter zitten. Democratie is in gevaar als de luidste stem het wint.</w:t>
+      </w:r>
+    </w:p>
+    <w:p>
+      <w:pPr>
+        <w:spacing w:line="360" w:lineRule="auto"/>
+        <w:rPr>
+          <w:rFonts w:cstheme="minorHAnsi"/>
+          <w:lang w:val="en-NL"/>
+        </w:rPr>
+      </w:pPr>
+      <w:r>
+        <w:rPr>
+          <w:rFonts w:cstheme="minorHAnsi"/>
+          <w:lang w:val="en-NL"/>
+        </w:rPr>
+        <w:tab/>
+        <w:t xml:space="preserve">Dan is er nog het </w:t>
+      </w:r>
+      <w:r>
+        <w:rPr>
+          <w:rFonts w:cstheme="minorHAnsi"/>
+          <w:lang w:val="en-NL"/>
+        </w:rPr>
+        <w:t>‘</w:t>
+      </w:r>
+      <w:r>
+        <w:rPr>
+          <w:rFonts w:cstheme="minorHAnsi"/>
+          <w:lang w:val="en-NL"/>
+        </w:rPr>
+        <w:t>systeem</w:t>
+      </w:r>
+      <w:r>
+        <w:rPr>
+          <w:rFonts w:cstheme="minorHAnsi"/>
+          <w:lang w:val="en-NL"/>
+        </w:rPr>
+        <w:t>’</w:t>
+      </w:r>
+      <w:r>
+        <w:rPr>
+          <w:rFonts w:cstheme="minorHAnsi"/>
+          <w:lang w:val="en-NL"/>
+        </w:rPr>
+        <w:t xml:space="preserve"> wat in Amerika als snel een synoniem is voor bureaucratie</w:t>
+      </w:r>
+      <w:r>
+        <w:rPr>
+          <w:rFonts w:cstheme="minorHAnsi"/>
+          <w:lang w:val="en-NL"/>
+        </w:rPr>
+        <w:t xml:space="preserve">, want een systeem is </w:t>
+      </w:r>
+      <w:r>
+        <w:rPr>
+          <w:rFonts w:cstheme="minorHAnsi"/>
+          <w:lang w:val="en-NL"/>
+        </w:rPr>
+        <w:t>afstandelijk, zonder gezicht, ondoordringbaar. Beter is het om het heft in eigen hand te nemen, het onderwijs te privatiseren en ouders via regelingen in staat stellen dat priv</w:t>
+      </w:r>
+      <w:r>
+        <w:rPr>
+          <w:rFonts w:cstheme="minorHAnsi"/>
+          <w:lang w:val="en-NL"/>
+        </w:rPr>
+        <w:t>é-o</w:t>
+      </w:r>
+      <w:r>
+        <w:rPr>
+          <w:rFonts w:cstheme="minorHAnsi"/>
+          <w:lang w:val="en-NL"/>
+        </w:rPr>
+        <w:t xml:space="preserve">nderwijs te volgen. En ook hier zitten weer allerlei organisaties met geld achter. </w:t>
+      </w:r>
+      <w:r>
+        <w:rPr>
+          <w:rFonts w:cstheme="minorHAnsi"/>
+          <w:lang w:val="en-NL"/>
+        </w:rPr>
+        <w:t>O</w:t>
+      </w:r>
+      <w:r>
+        <w:rPr>
+          <w:rFonts w:cstheme="minorHAnsi"/>
+          <w:lang w:val="en-NL"/>
+        </w:rPr>
+        <w:t xml:space="preserve">nderzoek toont aan dat die </w:t>
+      </w:r>
+      <w:r>
+        <w:rPr>
+          <w:rFonts w:cstheme="minorHAnsi"/>
+          <w:lang w:val="en-NL"/>
+        </w:rPr>
+        <w:t>privé-</w:t>
+      </w:r>
+      <w:r>
+        <w:rPr>
+          <w:rFonts w:cstheme="minorHAnsi"/>
+          <w:lang w:val="en-NL"/>
+        </w:rPr>
+        <w:t xml:space="preserve">scholen het helemaal niet zo goed doen als de publieke scholen. Er is </w:t>
+      </w:r>
+      <w:r>
+        <w:rPr>
+          <w:rFonts w:cstheme="minorHAnsi"/>
+          <w:lang w:val="en-NL"/>
+        </w:rPr>
+        <w:t xml:space="preserve">namelijk </w:t>
+      </w:r>
+      <w:r>
+        <w:rPr>
+          <w:rFonts w:cstheme="minorHAnsi"/>
+          <w:lang w:val="en-NL"/>
+        </w:rPr>
+        <w:t xml:space="preserve">geen goede controle op de kwaliteit, er worden geen eisen gesteld aan de leerkrachten en het komt alleen maar de kinderen van goede komaf ten goede. </w:t>
+      </w:r>
+      <w:r>
+        <w:rPr>
+          <w:rFonts w:cstheme="minorHAnsi"/>
+          <w:lang w:val="en-NL"/>
+        </w:rPr>
+        <w:t xml:space="preserve">Bovendien </w:t>
+      </w:r>
+      <w:r>
+        <w:rPr>
+          <w:rFonts w:cstheme="minorHAnsi"/>
+          <w:lang w:val="en-NL"/>
+        </w:rPr>
+        <w:t xml:space="preserve">heeft </w:t>
+      </w:r>
+      <w:r>
+        <w:rPr>
+          <w:rFonts w:cstheme="minorHAnsi"/>
+          <w:lang w:val="en-NL"/>
+        </w:rPr>
+        <w:t xml:space="preserve">het </w:t>
+      </w:r>
+      <w:r>
+        <w:rPr>
+          <w:rFonts w:cstheme="minorHAnsi"/>
+          <w:lang w:val="en-NL"/>
+        </w:rPr>
+        <w:t xml:space="preserve">ook grote gevolgen omdat dat </w:t>
+      </w:r>
+      <w:r>
+        <w:rPr>
+          <w:rFonts w:cstheme="minorHAnsi"/>
+          <w:lang w:val="en-NL"/>
+        </w:rPr>
+        <w:t>dat ‘</w:t>
+      </w:r>
+      <w:r>
+        <w:rPr>
+          <w:rFonts w:cstheme="minorHAnsi"/>
+          <w:lang w:val="en-NL"/>
+        </w:rPr>
+        <w:t>systeem</w:t>
+      </w:r>
+      <w:r>
+        <w:rPr>
+          <w:rFonts w:cstheme="minorHAnsi"/>
+          <w:lang w:val="en-NL"/>
+        </w:rPr>
+        <w:t>’</w:t>
+      </w:r>
+      <w:r>
+        <w:rPr>
+          <w:rFonts w:cstheme="minorHAnsi"/>
+          <w:lang w:val="en-NL"/>
+        </w:rPr>
+        <w:t xml:space="preserve"> de gemeenschap is en die gemeenschap </w:t>
+      </w:r>
+      <w:r>
+        <w:rPr>
+          <w:rFonts w:cstheme="minorHAnsi"/>
+          <w:lang w:val="en-NL"/>
+        </w:rPr>
+        <w:t xml:space="preserve">op deze manier </w:t>
+      </w:r>
+      <w:r>
+        <w:rPr>
+          <w:rFonts w:cstheme="minorHAnsi"/>
+          <w:lang w:val="en-NL"/>
+        </w:rPr>
+        <w:t xml:space="preserve">over steeds minder middelen beschikt. </w:t>
+      </w:r>
+    </w:p>
+    <w:p>
+      <w:pPr>
+        <w:spacing w:line="360" w:lineRule="auto"/>
+        <w:rPr>
+          <w:rFonts w:cstheme="minorHAnsi"/>
+          <w:lang w:val="en-NL"/>
+        </w:rPr>
+      </w:pPr>
+    </w:p>
+    <w:p>
+      <w:pPr>
+        <w:spacing w:line="360" w:lineRule="auto"/>
+        <w:rPr>
+          <w:rFonts w:cstheme="minorHAnsi"/>
+          <w:lang w:val="en-NL"/>
+        </w:rPr>
+      </w:pPr>
+    </w:p>
+    <w:p>
+      <w:pPr>
+        <w:spacing w:line="360" w:lineRule="auto"/>
+        <w:rPr>
+          <w:rFonts w:cstheme="minorHAnsi"/>
+          <w:lang w:val="en-NL"/>
+        </w:rPr>
+      </w:pPr>
+      <w:r>
+        <w:rPr>
+          <w:rFonts w:cstheme="minorHAnsi"/>
+          <w:lang w:val="en-NL"/>
+        </w:rPr>
+        <w:t>&lt;br&gt;</w:t>
+      </w:r>
+    </w:p>
+    <w:p>
+      <w:pPr>
+        <w:spacing w:line="360" w:lineRule="auto"/>
+        <w:rPr>
+          <w:rFonts w:cstheme="minorHAnsi"/>
+          <w:lang w:val="en-NL"/>
+        </w:rPr>
+      </w:pPr>
+    </w:p>
+    <w:p>
+      <w:pPr>
+        <w:spacing w:line="360" w:lineRule="auto"/>
+        <w:rPr>
+          <w:rFonts w:cstheme="minorHAnsi"/>
+        </w:rPr>
+      </w:pPr>
+      <w:r>
+        <w:rPr>
+          <w:rFonts w:cstheme="minorHAnsi"/>
+          <w:lang w:val="en-NL"/>
+        </w:rPr>
+        <w:t>Op dit moment zijn er honderden groepen die opkomen voor mensen die niet willen dat het het onderwijs religieus wordt, boeken worden verbonden en de toiletten gecontrolleerd worden en die niet willen dat het publieke onderwijs worden afgebroken. Zij zijn op zoek naar welke boodschappen het sterkste overkomen en op zoek naar die duidelijke visie op de toekomst waar elk onderwijs in elke gemeenschap dat onderwijs krijgt dat het nodig heeft.  Berkshire en Schneider helpen ons om de boodschap duidelijk te krijgen. Daar horen ouders, leerkrachten en studenten toe maar ook mensen uit de lokale gemeenschappen. Leerkrachten, vakbonden en politici alleen zijn niet voldoende. Die tegenkracht vraagt iets van ons allemaal. De kern van het vraagstuk is of we alleen maar interesse hebben in het onderwijs van onze eigen kinderen of in het onderwijs aan alle kinderen.</w:t>
+      </w:r>
+      <w:r>
+        <w:rPr>
+          <w:rFonts w:cstheme="minorHAnsi"/>
+          <w:lang w:val="en-NL"/>
+        </w:rPr>
+        <w:t xml:space="preserve"> Berskshire en </w:t>
+      </w:r>
+      <w:r>
+        <w:rPr>
+          <w:rFonts w:cstheme="minorHAnsi"/>
+          <w:lang w:val="en-NL"/>
+        </w:rPr>
+        <w:t xml:space="preserve"> Is onderwijs individueel goed of publiek goed. Het is nodig om ons af te vragen waar de school voor is, welke idealen we nastreven, welke waarden, gewoonten en tradities. Democratie </w:t>
+      </w:r>
+      <w:r>
+        <w:rPr>
+          <w:rFonts w:cstheme="minorHAnsi"/>
+          <w:lang w:val="en-NL"/>
+        </w:rPr>
+        <w:lastRenderedPageBreak/>
+        <w:t>vraagt dat we over deze zaken blijven nadenken. Te lang hebben we gedacht dat het allemaal wel goed komt en ons te veel met bijzaken bezig gehouden. Deze tijd laat zien dat dat niet voldoende. Deze tijd vraagt dat we opkomen voor publeike onderwijs. Het publieke onderwijs is van de mensen, door de mensen, voor de mensen. Want, zoals iemand in dit boek schrijft: “</w:t>
+      </w:r>
+      <w:r>
+        <w:rPr>
+          <w:rFonts w:cstheme="minorHAnsi"/>
+        </w:rPr>
         <w:t>T</w:t>
       </w:r>
       <w:r>
@@ -73,422 +2220,7 @@
         <w:rPr>
           <w:rFonts w:cstheme="minorHAnsi"/>
         </w:rPr>
-        <w:t xml:space="preserve"> </w:t>
-      </w:r>
-      <w:r>
-        <w:rPr>
-          <w:rFonts w:cstheme="minorHAnsi"/>
-          <w:lang w:val="en-NL"/>
-        </w:rPr>
-        <w:t>*</w:t>
-      </w:r>
-    </w:p>
-    <w:p>
-      <w:pPr>
-        <w:spacing w:line="360" w:lineRule="auto"/>
-        <w:rPr>
-          <w:rFonts w:cstheme="minorHAnsi"/>
-          <w:lang w:val="en-NL"/>
-        </w:rPr>
-      </w:pPr>
-      <w:r>
-        <w:rPr>
-          <w:rFonts w:cstheme="minorHAnsi"/>
-          <w:lang w:val="en-NL"/>
-        </w:rPr>
-        <w:t xml:space="preserve">- </w:t>
-      </w:r>
-      <w:r>
-        <w:rPr>
-          <w:rFonts w:cstheme="minorHAnsi"/>
-          <w:lang w:val="en-NL"/>
-        </w:rPr>
-        <w:t>Thurgood Marshall</w:t>
-      </w:r>
-    </w:p>
-    <w:p>
-      <w:pPr>
-        <w:spacing w:line="360" w:lineRule="auto"/>
-        <w:rPr>
-          <w:rFonts w:cstheme="minorHAnsi"/>
-          <w:lang w:val="en-NL"/>
-        </w:rPr>
-      </w:pPr>
-    </w:p>
-    <w:p>
-      <w:pPr>
-        <w:spacing w:line="360" w:lineRule="auto"/>
-        <w:rPr>
-          <w:rFonts w:cstheme="minorHAnsi"/>
-          <w:lang w:val="en-NL"/>
-        </w:rPr>
-      </w:pPr>
-    </w:p>
-    <w:p>
-      <w:pPr>
-        <w:spacing w:line="360" w:lineRule="auto"/>
-        <w:rPr>
-          <w:rFonts w:cstheme="minorHAnsi"/>
-          <w:lang w:val="en-NL"/>
-        </w:rPr>
-      </w:pPr>
-      <w:r>
-        <w:rPr>
-          <w:rFonts w:cstheme="minorHAnsi"/>
-          <w:lang w:val="en-NL"/>
-        </w:rPr>
-        <w:t>Pete Hegseth is de huidige Amerikaanse Minister van Defensie (Oorlog, zegt hij zelf graag). Voorheen was hij een bekende Fox-News medewerker die niet zo lang geleden een boek over onderwijs geschreven heeft: *Battle for the American Mind: Uprooting a Century of Miseducation* (2022). Onderwijs is een belangrijk onderwerp voor rechts-Amerika en zij hebben daarover uitgesproken ideeën. Het zijn de progressieven die sinds vorige eeuw er een potje van hebben gemaakt en de linkse gekken indoctrineren de Amerikaanse kinderen nog steeds met hun Critical Race theorie, DEI</w:t>
-      </w:r>
-      <w:r>
-        <w:rPr>
-          <w:rFonts w:cstheme="minorHAnsi"/>
-          <w:lang w:val="en-NL"/>
-        </w:rPr>
-        <w:t xml:space="preserve"> (diversiteit, gelijkheid, inclusie)</w:t>
-      </w:r>
-      <w:r>
-        <w:rPr>
-          <w:rFonts w:cstheme="minorHAnsi"/>
-          <w:lang w:val="en-NL"/>
-        </w:rPr>
-        <w:t xml:space="preserve">, Black Lives Matter en hun cultureel Marxisme.   De Amerikaanse cultuur is in verval en het is nodig dat onderwijs te privatiseren en het weer klassiek christelijk te maken met Jezus Christus in het centrum van alles. Voor die ideeën moet strijd worden geleverd en we zien wat dat in Amerika betekent met het afschaffen van het Ministerie van Onderwijs, het verbieden van bepaalde boeken en het aanvallen van het publieke onderwijs. </w:t>
-      </w:r>
-    </w:p>
-    <w:p>
-      <w:pPr>
-        <w:spacing w:line="360" w:lineRule="auto"/>
-        <w:ind w:firstLine="720"/>
-        <w:rPr>
-          <w:rFonts w:cstheme="minorHAnsi"/>
-          <w:lang w:val="en-NL"/>
-        </w:rPr>
-      </w:pPr>
-      <w:r>
-        <w:rPr>
-          <w:rFonts w:cstheme="minorHAnsi"/>
-          <w:lang w:val="en-NL"/>
-        </w:rPr>
-        <w:t>Strijd over het onderwijs is er altijd al geweest, over de evolutietheorie of over het communisme ook en de rode scholen bijvoorbeeld. Altijd gaat het dan over sociale verandering en over uitbreiding van rechten die te maken hebben met ras, geslacht of handicaps. De strijd lijkt nu heviger dan ooit. Zo schrijven Green en Bedrick van de Heritage Foundation: “</w:t>
-      </w:r>
-      <w:r>
-        <w:rPr>
-          <w:rFonts w:cstheme="minorHAnsi"/>
-          <w:lang w:val="en-NL"/>
-        </w:rPr>
-        <w:t>Of het nu gaat om het toelaten van biologische mannen in de meisjestoiletten en kleedkamers, het aanspreken van kinderen met voornaamwoorden die afwijken van hun geslacht achter de rug van hun ouders om, of het onderwijzen van een radicale en ahistorische ideologie die Amerika veroordeelt als onverbeterlijk racistisch en mensen verdeelt in ‘onderdrukkers’ en ‘onderdrukten’, openbare scholen schenden het vertrouwen van de gezinnen die ze zouden moeten dienen.</w:t>
-      </w:r>
-      <w:r>
-        <w:rPr>
-          <w:rFonts w:cstheme="minorHAnsi"/>
-          <w:lang w:val="en-NL"/>
-        </w:rPr>
-        <w:t>” En hun president voegt eraan toe: “</w:t>
-      </w:r>
-      <w:r>
-        <w:rPr>
-          <w:rFonts w:cstheme="minorHAnsi"/>
-          <w:lang w:val="en-NL"/>
-        </w:rPr>
-        <w:t>Conservatieven hebben nog nooit eerder zo'n kans gehad op het gebied van onderwijs. We moeten deze kans grijpen.</w:t>
-      </w:r>
-      <w:r>
-        <w:rPr>
-          <w:rFonts w:cstheme="minorHAnsi"/>
-          <w:lang w:val="en-NL"/>
-        </w:rPr>
-        <w:t>”</w:t>
-      </w:r>
-    </w:p>
-    <w:p>
-      <w:pPr>
-        <w:spacing w:line="360" w:lineRule="auto"/>
-        <w:ind w:firstLine="720"/>
-        <w:rPr>
-          <w:rFonts w:cstheme="minorHAnsi"/>
-          <w:lang w:val="en-NL"/>
-        </w:rPr>
-      </w:pPr>
-      <w:r>
-        <w:rPr>
-          <w:rFonts w:cstheme="minorHAnsi"/>
-          <w:lang w:val="en-NL"/>
-        </w:rPr>
-        <w:lastRenderedPageBreak/>
-        <w:t xml:space="preserve">Onderwijsstrijd heeft ook altijd met macht te maken en de verwachtingen die we van de toekomst hebben. Wat die verwachting betreft hebben de scholen nogal wat voor de kiezen gehad de laatste halve eeuw waar werd het falen in de schoenen geschoven van de scholen en de leerkrahten. Dan is het nogal ingewikkeld om het op te nemen voor dat onderwijs. Dat is ook nodig omdat mensen wel moeten inzien wat dat publieke onderwijs representeert en waarom dat juist zo belangrijk is. Er zijn een groot aantal </w:t>
-      </w:r>
-      <w:r>
-        <w:rPr>
-          <w:rFonts w:cstheme="minorHAnsi"/>
-          <w:lang w:val="en-NL"/>
-        </w:rPr>
-        <w:t xml:space="preserve">wetenschappers, journalisten en onderwijsmensen die </w:t>
-      </w:r>
-      <w:r>
-        <w:rPr>
-          <w:rFonts w:cstheme="minorHAnsi"/>
-          <w:lang w:val="en-NL"/>
-        </w:rPr>
-        <w:t xml:space="preserve">juist dat doen en die </w:t>
-      </w:r>
-      <w:r>
-        <w:rPr>
-          <w:rFonts w:cstheme="minorHAnsi"/>
-          <w:lang w:val="en-NL"/>
-        </w:rPr>
-        <w:t xml:space="preserve">wat er in het onderwijs is opgebouwd verdedigen en daarover met grote regelmaat is kranten en blogs schrijven zoals Diana Ravitch, Jan Resegger, </w:t>
-      </w:r>
-      <w:r>
-        <w:rPr>
-          <w:rFonts w:cstheme="minorHAnsi"/>
-          <w:lang w:val="en-NL"/>
-        </w:rPr>
-        <w:t xml:space="preserve">Mercedes </w:t>
-      </w:r>
-      <w:r>
-        <w:rPr>
-          <w:rFonts w:cstheme="minorHAnsi"/>
-          <w:lang w:val="en-NL"/>
-        </w:rPr>
-        <w:t>Schne</w:t>
-      </w:r>
-      <w:r>
-        <w:rPr>
-          <w:rFonts w:cstheme="minorHAnsi"/>
-          <w:lang w:val="en-NL"/>
-        </w:rPr>
-        <w:t>i</w:t>
-      </w:r>
-      <w:r>
-        <w:rPr>
-          <w:rFonts w:cstheme="minorHAnsi"/>
-          <w:lang w:val="en-NL"/>
-        </w:rPr>
-        <w:t xml:space="preserve">der. Ook de journaliste Jennifer Berkshire hoort tot dat rijtje met haar blog </w:t>
-      </w:r>
-      <w:r>
-        <w:rPr>
-          <w:rFonts w:cstheme="minorHAnsi"/>
-          <w:lang w:val="en-NL"/>
-        </w:rPr>
-        <w:t>*</w:t>
-      </w:r>
-      <w:r>
-        <w:rPr>
-          <w:rFonts w:cstheme="minorHAnsi"/>
-          <w:lang w:val="en-NL"/>
-        </w:rPr>
-        <w:t>The Education Wars</w:t>
-      </w:r>
-      <w:r>
-        <w:rPr>
-          <w:rFonts w:cstheme="minorHAnsi"/>
-          <w:lang w:val="en-NL"/>
-        </w:rPr>
-        <w:t>*</w:t>
-      </w:r>
-      <w:r>
-        <w:rPr>
-          <w:rFonts w:cstheme="minorHAnsi"/>
-          <w:lang w:val="en-NL"/>
-        </w:rPr>
-        <w:t>. Onder dezelfde titel schreef zij het boek *</w:t>
-      </w:r>
-      <w:r>
-        <w:rPr>
-          <w:rFonts w:cstheme="minorHAnsi"/>
-          <w:lang w:val="en-NL"/>
-        </w:rPr>
-        <w:t>The Education Wars. A Citizen’s Guide and Defense Manual</w:t>
-      </w:r>
-      <w:r>
-        <w:rPr>
-          <w:rFonts w:cstheme="minorHAnsi"/>
-          <w:lang w:val="en-NL"/>
-        </w:rPr>
-        <w:t>* waarin zij juist dat publieke onderwijs dat in de 19e eeuw is opgebouwd en dat zo belangrijk is voor de samenleving. Dat onderwijs wordt via de belastingen door iedereen betaald, democratisch gecontroleerd, toegankelijk voor iedereen met in principe gelijke kansen voor iedereen. Natuurlijk, daar is van alles over te zeggen omdat er sprake is van seggregatie, onderbetaling, en tekorten aan leerkrachten. Maar toch volgens haar is de aanval op dat publieke onderwijs en z’n scholen, leerkrachten en studenten,  een aanval op de Amerikaanse cultuur en democratie. We moeten willen begrijpen wat er gebeurt op dit moment, waar deze strijd over gaat en  hoe we ons daarin het beste kunnen opstellen.</w:t>
-      </w:r>
-    </w:p>
-    <w:p>
-      <w:pPr>
-        <w:spacing w:line="360" w:lineRule="auto"/>
-        <w:rPr>
-          <w:rFonts w:cstheme="minorHAnsi"/>
-          <w:lang w:val="en-NL"/>
-        </w:rPr>
-      </w:pPr>
-    </w:p>
-    <w:p>
-      <w:pPr>
-        <w:spacing w:line="360" w:lineRule="auto"/>
-        <w:rPr>
-          <w:rFonts w:cstheme="minorHAnsi"/>
-          <w:lang w:val="en-NL"/>
-        </w:rPr>
-      </w:pPr>
-      <w:r>
-        <w:rPr>
-          <w:rFonts w:cstheme="minorHAnsi"/>
-          <w:lang w:val="en-NL"/>
-        </w:rPr>
-        <w:t>&lt;br&gt;</w:t>
-      </w:r>
-    </w:p>
-    <w:p>
-      <w:pPr>
-        <w:spacing w:line="360" w:lineRule="auto"/>
-        <w:rPr>
-          <w:rFonts w:cstheme="minorHAnsi"/>
-          <w:lang w:val="en-NL"/>
-        </w:rPr>
-      </w:pPr>
-    </w:p>
-    <w:p>
-      <w:pPr>
-        <w:spacing w:line="360" w:lineRule="auto"/>
-        <w:rPr>
-          <w:rFonts w:cstheme="minorHAnsi"/>
-          <w:lang w:val="en-NL"/>
-        </w:rPr>
-      </w:pPr>
-      <w:r>
-        <w:rPr>
-          <w:rFonts w:cstheme="minorHAnsi"/>
-          <w:lang w:val="en-NL"/>
-        </w:rPr>
-        <w:t xml:space="preserve">Onderwijs was er lang alleen voor mensen die voldoende geld hadden om hun kinderen naar het onderwijs te sturen. </w:t>
-      </w:r>
-      <w:r>
-        <w:rPr>
-          <w:rFonts w:cstheme="minorHAnsi"/>
-          <w:lang w:val="en-NL"/>
-        </w:rPr>
-        <w:t xml:space="preserve">Kinderen uit gezinnen die weinig te besteden hadden gingen, als ze geluk hadden, naar pauperscholen die vaak liefdadigheid werden gefinancierd. In de negentiende eeuw werd een publieke infrastructuur opgebouwd met z’n wegen, sporen, parken en riolering. Ook de school viel daaronder en met financiering via de staat werd een schoolsysteem opgebouwd waar iedereen toegang toe kreeg. Die publieke scholen brachten jongeren meer en meer samen, zorgde voor eenheid en coherentie en was tegelijk het instituut dat hen voorbereidde om aan de samenleving deel te nemen.  Ze werden democratisch en transparant gecontroleerd, er werden professionele eisen aangesteld , ze werden professioneel bemand  gingen onderdeel uitmaken van lokale gemeenschap.  Het </w:t>
-      </w:r>
-      <w:r>
-        <w:rPr>
-          <w:rFonts w:cstheme="minorHAnsi"/>
-          <w:lang w:val="en-NL"/>
-        </w:rPr>
-        <w:lastRenderedPageBreak/>
-        <w:t xml:space="preserve">werd een groot netwerk waar dagelijks 50 miljoen studenten naar toegaan, met honderd duizend scholen en drie miljoen leerkrachten. Voor Berkshire en Schneider is het een succesverhaal waar, nogmaals, het nodige op is aan te merken maar dat het land democratischer en gelijker heeft gemaakt. </w:t>
-      </w:r>
-    </w:p>
-    <w:p>
-      <w:pPr>
-        <w:spacing w:line="360" w:lineRule="auto"/>
-        <w:rPr>
-          <w:rFonts w:cstheme="minorHAnsi"/>
-          <w:lang w:val="en-NL"/>
-        </w:rPr>
-      </w:pPr>
-      <w:r>
-        <w:rPr>
-          <w:rFonts w:cstheme="minorHAnsi"/>
-          <w:lang w:val="en-NL"/>
-        </w:rPr>
-        <w:tab/>
-        <w:t xml:space="preserve">Strijd wordt er volgens Berkshire en Schneider op drie onderwerpen geleverd: religie, rechten van ouders en de rol van de overheid. De Amerikaanse constitutie is er helder over dat staat en kerk gescheiden moeten worden en dat leeft ook onder een groot deel van de Amerikaanse bevolking. Het christelijk nationalisme is sterk in de VS die vindt dat Amerika een christelijke natie is en dat God moet domineren op alle gebieden, ook in het onderwijs. Op lokaal, staats en federaal niveau wordt er gedacht dat het religieus onderwijs moet worden gesteund en ouders de gelegenheid moeten krijgen zulk onderwijs te volgen, op privé-scholen of thuis..Daar moeten financiële vergoedingen voor komen die aan het publieke onderwijs worden onttrokken.  Als die scheiding tussen staat en kerk losser wordt gemaakt, krijgen kinderen met een ander geloof of geen geloof of zij met een identiteit waar de christenen moeite mee hebben het zwaar. </w:t>
-      </w:r>
-    </w:p>
-    <w:p>
-      <w:pPr>
-        <w:spacing w:line="360" w:lineRule="auto"/>
-        <w:rPr>
-          <w:rFonts w:cstheme="minorHAnsi"/>
-          <w:lang w:val="en-NL"/>
-        </w:rPr>
-      </w:pPr>
-      <w:r>
-        <w:rPr>
-          <w:rFonts w:cstheme="minorHAnsi"/>
-          <w:lang w:val="en-NL"/>
-        </w:rPr>
-        <w:tab/>
-        <w:t>De conservatieven omarmen de rechten van ouders. Organisaties zoals Moms for Liberty en Parents Defending Education kwamen op en werden sterk in de Covid tijd. Ze waren in aantal niet eens zo heel groot maar ze hadden hele goede connecties met de macht. Tegen rechten wordt nogal op een absolute manier aangekeken. Ouders hebben het recht om hun kinderen op te voeden op een manier en in een richting die hen goed dunkt. Soms lijkt het erop alsof de staat of de overheid het beter weet dan een ouder van een kind. maar rechten van de een hebben altijd ook met de rechten van een ander te maken. Die staat, die overheid en die school heeft met meer rechten te maken. Bijvoorbeeld dat kinderen zelf leren na te denken, dat ze autonome volwassenen worden die een wereld kunnen vormen zoals zij willen. Dan zijn er ook nog ouders die anders tegen de wereld aankijken en niets op hebben met het verbieden van bepaalde boeken, censuur en privatisering. Zij kijken anders tegen deze rechten aan dan de ouders van deze organisaties die goed gefinancierd worden en waar rijke donoren achter zitten. Democratie is in gevaar als de luidste stem het wint.</w:t>
-      </w:r>
-    </w:p>
-    <w:p>
-      <w:pPr>
-        <w:spacing w:line="360" w:lineRule="auto"/>
-        <w:rPr>
-          <w:rFonts w:cstheme="minorHAnsi"/>
-          <w:lang w:val="en-NL"/>
-        </w:rPr>
-      </w:pPr>
-      <w:r>
-        <w:rPr>
-          <w:rFonts w:cstheme="minorHAnsi"/>
-          <w:lang w:val="en-NL"/>
-        </w:rPr>
-        <w:tab/>
-        <w:t xml:space="preserve">Dan is er nog het systeem wat in Amerika als snel een synoniem is voor bureaucratie (afstandelijk, zonder gezicht, ondoordringbaar). Beter is het om het heft in eigen hand te nemen, het onderwijs te privatiseren en ouders via regelingen in staat stellen dat prive </w:t>
-      </w:r>
-      <w:r>
-        <w:rPr>
-          <w:rFonts w:cstheme="minorHAnsi"/>
-          <w:lang w:val="en-NL"/>
-        </w:rPr>
-        <w:lastRenderedPageBreak/>
-        <w:t xml:space="preserve">onderwijs te volgen. En ook hier zitten weer allerlei organisaties met geld achter. Maar onderzoek toont aan dat die scholen het helemaal niet zo goed doen als de publieke scholen. Er is geen goede controle op de kwaliteit, er worden geen eisen gesteld aan de leerkrachten en het komt alleen maar de kinderen van goede komaf ten goede. Maar het heeft ook grote gevolgen omdat dat systeem de gemeenschap is en die gemeenschap over steeds minder middelen beschikt. </w:t>
-      </w:r>
-    </w:p>
-    <w:p>
-      <w:pPr>
-        <w:spacing w:line="360" w:lineRule="auto"/>
-        <w:rPr>
-          <w:rFonts w:cstheme="minorHAnsi"/>
-          <w:lang w:val="en-NL"/>
-        </w:rPr>
-      </w:pPr>
-    </w:p>
-    <w:p>
-      <w:pPr>
-        <w:spacing w:line="360" w:lineRule="auto"/>
-        <w:rPr>
-          <w:rFonts w:cstheme="minorHAnsi"/>
-          <w:lang w:val="en-NL"/>
-        </w:rPr>
-      </w:pPr>
-    </w:p>
-    <w:p>
-      <w:pPr>
-        <w:spacing w:line="360" w:lineRule="auto"/>
-        <w:rPr>
-          <w:rFonts w:cstheme="minorHAnsi"/>
-          <w:lang w:val="en-NL"/>
-        </w:rPr>
-      </w:pPr>
-      <w:r>
-        <w:rPr>
-          <w:rFonts w:cstheme="minorHAnsi"/>
-          <w:lang w:val="en-NL"/>
-        </w:rPr>
-        <w:t>&lt;br&gt;</w:t>
-      </w:r>
-    </w:p>
-    <w:p>
-      <w:pPr>
-        <w:spacing w:line="360" w:lineRule="auto"/>
-        <w:rPr>
-          <w:rFonts w:cstheme="minorHAnsi"/>
-          <w:lang w:val="en-NL"/>
-        </w:rPr>
-      </w:pPr>
-    </w:p>
-    <w:p>
-      <w:pPr>
-        <w:spacing w:line="360" w:lineRule="auto"/>
-        <w:rPr>
-          <w:rFonts w:cstheme="minorHAnsi"/>
-          <w:lang w:val="en-NL"/>
-        </w:rPr>
-      </w:pPr>
-      <w:r>
-        <w:rPr>
-          <w:rFonts w:cstheme="minorHAnsi"/>
-          <w:lang w:val="en-NL"/>
-        </w:rPr>
-        <w:t>Hoe hebben we ons hierin op te stellen?</w:t>
+        <w:t>”.</w:t>
       </w:r>
     </w:p>
     <w:p>

</xml_diff>

<commit_message>
25-10-27; Berkshire blog aangepast
</commit_message>
<xml_diff>
--- a/BlogsWord/Onderwijsvandoorvooriedereen.docx
+++ b/BlogsWord/Onderwijsvandoorvooriedereen.docx
@@ -49,7 +49,7 @@
         <w:rPr>
           <w:rFonts w:cstheme="minorHAnsi"/>
         </w:rPr>
-        <w:t xml:space="preserve">Onderwijs is wat we doen om ervoor te zorgen dat we leven in een ontwikkelde, humane en samenhangende samenleving – een samenleving die in staat is om samen te redeneren, zelfs als er onenigheid is en gezamenlijk beslissingen te nemen. Het is de manier waarop we onze gedeelde waarden en principes doorgeven, cultuur ondersteunen en in stand houden, en een gedeeld ethos </w:t>
+        <w:t xml:space="preserve">Onderwijs is wat we doen om ervoor te zorgen dat we leven in een ontwikkelde, humane en samenhangende samenleving – een samenleving die in staat is om samen te redeneren, zelfs als er onenigheid is en gezamenlijk beslissingen te nemen. Het is de manier waarop we onze gedeelde waarden en principes doorgeven, cultuur ondersteunen en in stand houden en een gedeeld ethos </w:t>
       </w:r>
       <w:proofErr w:type="gramStart"/>
       <w:r>
@@ -2168,21 +2168,182 @@
           <w:rFonts w:cstheme="minorHAnsi"/>
           <w:lang w:val="en-NL"/>
         </w:rPr>
-        <w:t>Op dit moment zijn er honderden groepen die opkomen voor mensen die niet willen dat het het onderwijs religieus wordt, boeken worden verbonden en de toiletten gecontrolleerd worden en die niet willen dat het publieke onderwijs worden afgebroken. Zij zijn op zoek naar welke boodschappen het sterkste overkomen en op zoek naar die duidelijke visie op de toekomst waar elk onderwijs in elke gemeenschap dat onderwijs krijgt dat het nodig heeft.  Berkshire en Schneider helpen ons om de boodschap duidelijk te krijgen. Daar horen ouders, leerkrachten en studenten toe maar ook mensen uit de lokale gemeenschappen. Leerkrachten, vakbonden en politici alleen zijn niet voldoende. Die tegenkracht vraagt iets van ons allemaal. De kern van het vraagstuk is of we alleen maar interesse hebben in het onderwijs van onze eigen kinderen of in het onderwijs aan alle kinderen.</w:t>
-      </w:r>
-      <w:r>
-        <w:rPr>
-          <w:rFonts w:cstheme="minorHAnsi"/>
-          <w:lang w:val="en-NL"/>
-        </w:rPr>
-        <w:t xml:space="preserve"> Berskshire en </w:t>
-      </w:r>
-      <w:r>
-        <w:rPr>
-          <w:rFonts w:cstheme="minorHAnsi"/>
-          <w:lang w:val="en-NL"/>
-        </w:rPr>
-        <w:t xml:space="preserve"> Is onderwijs individueel goed of publiek goed. Het is nodig om ons af te vragen waar de school voor is, welke idealen we nastreven, welke waarden, gewoonten en tradities. Democratie </w:t>
+        <w:t>Op dit moment zijn er honderden groepen die opkomen voor mensen die niet willen dat het het onderwijs religieus wordt, boeken verbonden en de toiletten gecontrolleerd worden en die niet willen dat het publieke onderwijs word</w:t>
+      </w:r>
+      <w:r>
+        <w:rPr>
+          <w:rFonts w:cstheme="minorHAnsi"/>
+          <w:lang w:val="en-NL"/>
+        </w:rPr>
+        <w:t>t</w:t>
+      </w:r>
+      <w:r>
+        <w:rPr>
+          <w:rFonts w:cstheme="minorHAnsi"/>
+          <w:lang w:val="en-NL"/>
+        </w:rPr>
+        <w:t xml:space="preserve"> afgebroken. </w:t>
+      </w:r>
+      <w:r>
+        <w:rPr>
+          <w:rFonts w:cstheme="minorHAnsi"/>
+          <w:lang w:val="en-NL"/>
+        </w:rPr>
+        <w:t>Deze groepen</w:t>
+      </w:r>
+      <w:r>
+        <w:rPr>
+          <w:rFonts w:cstheme="minorHAnsi"/>
+          <w:lang w:val="en-NL"/>
+        </w:rPr>
+        <w:t xml:space="preserve"> zijn op zoek naar welke boodschappen het sterkste overkomen en op zoek naar die duidelijke visie op de toekomst waar elk onderwijs in elke gemeenschap dat onderwijs krijgt dat het nodig heeft. </w:t>
+      </w:r>
+      <w:r>
+        <w:rPr>
+          <w:rFonts w:cstheme="minorHAnsi"/>
+          <w:lang w:val="en-NL"/>
+        </w:rPr>
+        <w:t>Daar hadden ze in de negentiende en zeker in de eerste helft van de twintigste eeuw uitgesproken ideeën. Daar besteden Berkshire en Schneider in deze gids en handleiding niet heel veel aandacht aan.</w:t>
+      </w:r>
+      <w:r>
+        <w:rPr>
+          <w:rFonts w:cstheme="minorHAnsi"/>
+          <w:lang w:val="en-NL"/>
+        </w:rPr>
+        <w:t xml:space="preserve"> </w:t>
+      </w:r>
+      <w:r>
+        <w:rPr>
+          <w:rFonts w:cstheme="minorHAnsi"/>
+          <w:lang w:val="en-NL"/>
+        </w:rPr>
+        <w:t xml:space="preserve">Ze helpen ons met deze uitgave wel </w:t>
+      </w:r>
+      <w:r>
+        <w:rPr>
+          <w:rFonts w:cstheme="minorHAnsi"/>
+          <w:lang w:val="en-NL"/>
+        </w:rPr>
+        <w:t>om de boodschap duidelijk</w:t>
+      </w:r>
+      <w:r>
+        <w:rPr>
+          <w:rFonts w:cstheme="minorHAnsi"/>
+          <w:lang w:val="en-NL"/>
+        </w:rPr>
+        <w:t>er</w:t>
+      </w:r>
+      <w:r>
+        <w:rPr>
+          <w:rFonts w:cstheme="minorHAnsi"/>
+          <w:lang w:val="en-NL"/>
+        </w:rPr>
+        <w:t xml:space="preserve"> te krijgen</w:t>
+      </w:r>
+      <w:r>
+        <w:rPr>
+          <w:rFonts w:cstheme="minorHAnsi"/>
+          <w:lang w:val="en-NL"/>
+        </w:rPr>
+        <w:t xml:space="preserve"> en daar zit de kracht in</w:t>
+      </w:r>
+      <w:r>
+        <w:rPr>
+          <w:rFonts w:cstheme="minorHAnsi"/>
+          <w:lang w:val="en-NL"/>
+        </w:rPr>
+        <w:t xml:space="preserve">. </w:t>
+      </w:r>
+      <w:r>
+        <w:rPr>
+          <w:rFonts w:cstheme="minorHAnsi"/>
+          <w:lang w:val="en-NL"/>
+        </w:rPr>
+        <w:t>H</w:t>
+      </w:r>
+      <w:r>
+        <w:rPr>
+          <w:rFonts w:cstheme="minorHAnsi"/>
+          <w:lang w:val="en-NL"/>
+        </w:rPr>
+        <w:t xml:space="preserve">et </w:t>
+      </w:r>
+      <w:r>
+        <w:rPr>
+          <w:rFonts w:cstheme="minorHAnsi"/>
+          <w:lang w:val="en-NL"/>
+        </w:rPr>
+        <w:t xml:space="preserve">is </w:t>
+      </w:r>
+      <w:r>
+        <w:rPr>
+          <w:rFonts w:cstheme="minorHAnsi"/>
+          <w:lang w:val="en-NL"/>
+        </w:rPr>
+        <w:t xml:space="preserve">nodig om ons af te vragen waar de school voor is, welke idealen we nastreven, welke waarden, gewoonten en tradities. Democratie vraagt </w:t>
+      </w:r>
+      <w:r>
+        <w:rPr>
+          <w:rFonts w:cstheme="minorHAnsi"/>
+          <w:lang w:val="en-NL"/>
+        </w:rPr>
+        <w:t xml:space="preserve">van ons </w:t>
+      </w:r>
+      <w:r>
+        <w:rPr>
+          <w:rFonts w:cstheme="minorHAnsi"/>
+          <w:lang w:val="en-NL"/>
+        </w:rPr>
+        <w:t>dat we over deze zaken blijven nadenken.</w:t>
+      </w:r>
+      <w:r>
+        <w:rPr>
+          <w:rFonts w:cstheme="minorHAnsi"/>
+          <w:lang w:val="en-NL"/>
+        </w:rPr>
+        <w:t xml:space="preserve"> Niet alleen l</w:t>
+      </w:r>
+      <w:r>
+        <w:rPr>
+          <w:rFonts w:cstheme="minorHAnsi"/>
+          <w:lang w:val="en-NL"/>
+        </w:rPr>
+        <w:t xml:space="preserve">eerkrachten, vakbonden en politici </w:t>
+      </w:r>
+      <w:r>
+        <w:rPr>
+          <w:rFonts w:cstheme="minorHAnsi"/>
+          <w:lang w:val="en-NL"/>
+        </w:rPr>
+        <w:t>moeten dat nu.</w:t>
+      </w:r>
+      <w:r>
+        <w:rPr>
+          <w:rFonts w:cstheme="minorHAnsi"/>
+          <w:lang w:val="en-NL"/>
+        </w:rPr>
+        <w:t xml:space="preserve"> Die tegenkracht </w:t>
+      </w:r>
+      <w:r>
+        <w:rPr>
+          <w:rFonts w:cstheme="minorHAnsi"/>
+          <w:lang w:val="en-NL"/>
+        </w:rPr>
+        <w:t xml:space="preserve">die nu nodig is </w:t>
+      </w:r>
+      <w:r>
+        <w:rPr>
+          <w:rFonts w:cstheme="minorHAnsi"/>
+          <w:lang w:val="en-NL"/>
+        </w:rPr>
+        <w:t>vraagt iets van ons allemaal</w:t>
+      </w:r>
+      <w:r>
+        <w:rPr>
+          <w:rFonts w:cstheme="minorHAnsi"/>
+          <w:lang w:val="en-NL"/>
+        </w:rPr>
+        <w:t xml:space="preserve"> omdat </w:t>
       </w:r>
       <w:r>
         <w:rPr>
@@ -2190,7 +2351,189 @@
           <w:lang w:val="en-NL"/>
         </w:rPr>
         <w:lastRenderedPageBreak/>
-        <w:t>vraagt dat we over deze zaken blijven nadenken. Te lang hebben we gedacht dat het allemaal wel goed komt en ons te veel met bijzaken bezig gehouden. Deze tijd laat zien dat dat niet voldoende. Deze tijd vraagt dat we opkomen voor publeike onderwijs. Het publieke onderwijs is van de mensen, door de mensen, voor de mensen. Want, zoals iemand in dit boek schrijft: “</w:t>
+        <w:t>het de kern van onze democratie raakt.</w:t>
+      </w:r>
+      <w:r>
+        <w:rPr>
+          <w:rFonts w:cstheme="minorHAnsi"/>
+          <w:lang w:val="en-NL"/>
+        </w:rPr>
+        <w:t xml:space="preserve"> </w:t>
+      </w:r>
+      <w:r>
+        <w:rPr>
+          <w:rFonts w:cstheme="minorHAnsi"/>
+          <w:lang w:val="en-NL"/>
+        </w:rPr>
+        <w:t>Het is nodig dat we niet alleen</w:t>
+      </w:r>
+      <w:r>
+        <w:rPr>
+          <w:rFonts w:cstheme="minorHAnsi"/>
+          <w:lang w:val="en-NL"/>
+        </w:rPr>
+        <w:t xml:space="preserve"> interesse hebben in het onderwijs van onze eigen kinderen </w:t>
+      </w:r>
+      <w:r>
+        <w:rPr>
+          <w:rFonts w:cstheme="minorHAnsi"/>
+          <w:lang w:val="en-NL"/>
+        </w:rPr>
+        <w:t xml:space="preserve">maar in </w:t>
+      </w:r>
+      <w:r>
+        <w:rPr>
+          <w:rFonts w:cstheme="minorHAnsi"/>
+          <w:lang w:val="en-NL"/>
+        </w:rPr>
+        <w:t xml:space="preserve">het onderwijs aan </w:t>
+      </w:r>
+      <w:r>
+        <w:rPr>
+          <w:rFonts w:cstheme="minorHAnsi"/>
+          <w:lang w:val="en-NL"/>
+        </w:rPr>
+        <w:t xml:space="preserve">aan </w:t>
+      </w:r>
+      <w:r>
+        <w:rPr>
+          <w:rFonts w:cstheme="minorHAnsi"/>
+          <w:lang w:val="en-NL"/>
+        </w:rPr>
+        <w:t>alle kinderen.</w:t>
+      </w:r>
+      <w:r>
+        <w:rPr>
+          <w:rFonts w:cstheme="minorHAnsi"/>
+          <w:lang w:val="en-NL"/>
+        </w:rPr>
+        <w:t xml:space="preserve"> </w:t>
+      </w:r>
+      <w:r>
+        <w:rPr>
+          <w:rFonts w:cstheme="minorHAnsi"/>
+          <w:lang w:val="en-NL"/>
+        </w:rPr>
+        <w:t>O</w:t>
+      </w:r>
+      <w:r>
+        <w:rPr>
+          <w:rFonts w:cstheme="minorHAnsi"/>
+          <w:lang w:val="en-NL"/>
+        </w:rPr>
+        <w:t xml:space="preserve">nderwijs </w:t>
+      </w:r>
+      <w:r>
+        <w:rPr>
+          <w:rFonts w:cstheme="minorHAnsi"/>
+          <w:lang w:val="en-NL"/>
+        </w:rPr>
+        <w:t xml:space="preserve">is niet zozeer een </w:t>
+      </w:r>
+      <w:r>
+        <w:rPr>
+          <w:rFonts w:cstheme="minorHAnsi"/>
+          <w:lang w:val="en-NL"/>
+        </w:rPr>
+        <w:t xml:space="preserve">individueel goed </w:t>
+      </w:r>
+      <w:r>
+        <w:rPr>
+          <w:rFonts w:cstheme="minorHAnsi"/>
+          <w:lang w:val="en-NL"/>
+        </w:rPr>
+        <w:t>maar een</w:t>
+      </w:r>
+      <w:r>
+        <w:rPr>
+          <w:rFonts w:cstheme="minorHAnsi"/>
+          <w:lang w:val="en-NL"/>
+        </w:rPr>
+        <w:t xml:space="preserve"> publiek goed. Te lang </w:t>
+      </w:r>
+      <w:r>
+        <w:rPr>
+          <w:rFonts w:cstheme="minorHAnsi"/>
+          <w:lang w:val="en-NL"/>
+        </w:rPr>
+        <w:t>is er</w:t>
+      </w:r>
+      <w:r>
+        <w:rPr>
+          <w:rFonts w:cstheme="minorHAnsi"/>
+          <w:lang w:val="en-NL"/>
+        </w:rPr>
+        <w:t xml:space="preserve"> gedacht dat het allemaal wel goed komt en </w:t>
+      </w:r>
+      <w:r>
+        <w:rPr>
+          <w:rFonts w:cstheme="minorHAnsi"/>
+          <w:lang w:val="en-NL"/>
+        </w:rPr>
+        <w:t>is er teveel tijd besteed aan</w:t>
+      </w:r>
+      <w:r>
+        <w:rPr>
+          <w:rFonts w:cstheme="minorHAnsi"/>
+          <w:lang w:val="en-NL"/>
+        </w:rPr>
+        <w:t xml:space="preserve"> bijzaken. Deze tijd laat zien dat dat niet voldoende. De</w:t>
+      </w:r>
+      <w:r>
+        <w:rPr>
+          <w:rFonts w:cstheme="minorHAnsi"/>
+          <w:lang w:val="en-NL"/>
+        </w:rPr>
+        <w:t xml:space="preserve">mocratie </w:t>
+      </w:r>
+      <w:r>
+        <w:rPr>
+          <w:rFonts w:cstheme="minorHAnsi"/>
+          <w:lang w:val="en-NL"/>
+        </w:rPr>
+        <w:t>vraagt dat we opkomen voor publeike onderwijs</w:t>
+      </w:r>
+      <w:r>
+        <w:rPr>
+          <w:rFonts w:cstheme="minorHAnsi"/>
+          <w:lang w:val="en-NL"/>
+        </w:rPr>
+        <w:t>, deze tijd vraagt dat</w:t>
+      </w:r>
+      <w:r>
+        <w:rPr>
+          <w:rFonts w:cstheme="minorHAnsi"/>
+          <w:lang w:val="en-NL"/>
+        </w:rPr>
+        <w:t xml:space="preserve">. </w:t>
+      </w:r>
+      <w:r>
+        <w:rPr>
+          <w:rFonts w:cstheme="minorHAnsi"/>
+          <w:lang w:val="en-NL"/>
+        </w:rPr>
+        <w:t>Ook in onze eigen land, waar het allemaal niet zo hoogop wordt gespeeld maar elementen ervan wel. Er is veel te leren van dit Amerikaanse verhaal dat laat zien dat h</w:t>
+      </w:r>
+      <w:r>
+        <w:rPr>
+          <w:rFonts w:cstheme="minorHAnsi"/>
+          <w:lang w:val="en-NL"/>
+        </w:rPr>
+        <w:t>et publieke onderwijs van de mensen</w:t>
+      </w:r>
+      <w:r>
+        <w:rPr>
+          <w:rFonts w:cstheme="minorHAnsi"/>
+          <w:lang w:val="en-NL"/>
+        </w:rPr>
+        <w:t xml:space="preserve"> is</w:t>
+      </w:r>
+      <w:r>
+        <w:rPr>
+          <w:rFonts w:cstheme="minorHAnsi"/>
+          <w:lang w:val="en-NL"/>
+        </w:rPr>
+        <w:t>, door de mensen, voor de mensen. Want, zoals iemand in dit boek schrijft: “</w:t>
       </w:r>
       <w:r>
         <w:rPr>

</xml_diff>

<commit_message>
25-10-28; Education Wars als post geplaatst
</commit_message>
<xml_diff>
--- a/BlogsWord/Onderwijsvandoorvooriedereen.docx
+++ b/BlogsWord/Onderwijsvandoorvooriedereen.docx
@@ -195,14 +195,42 @@
           <w:rFonts w:cstheme="minorHAnsi"/>
           <w:lang w:val="en-NL"/>
         </w:rPr>
-        <w:t xml:space="preserve">er </w:t>
-      </w:r>
-      <w:r>
-        <w:rPr>
-          <w:rFonts w:cstheme="minorHAnsi"/>
-          <w:lang w:val="en-NL"/>
-        </w:rPr>
-        <w:t>die sinds vorige eeuw een potje van hebben gemaakt en d</w:t>
+        <w:t xml:space="preserve">die </w:t>
+      </w:r>
+      <w:r>
+        <w:rPr>
+          <w:rFonts w:cstheme="minorHAnsi"/>
+          <w:lang w:val="en-NL"/>
+        </w:rPr>
+        <w:t>er</w:t>
+      </w:r>
+      <w:r>
+        <w:rPr>
+          <w:rFonts w:cstheme="minorHAnsi"/>
+          <w:lang w:val="en-NL"/>
+        </w:rPr>
+        <w:t xml:space="preserve"> </w:t>
+      </w:r>
+      <w:r>
+        <w:rPr>
+          <w:rFonts w:cstheme="minorHAnsi"/>
+          <w:lang w:val="en-NL"/>
+        </w:rPr>
+        <w:t>al meer dan honderd jaar</w:t>
+      </w:r>
+      <w:r>
+        <w:rPr>
+          <w:rFonts w:cstheme="minorHAnsi"/>
+          <w:lang w:val="en-NL"/>
+        </w:rPr>
+        <w:t xml:space="preserve"> een potje van hebben gemaakt</w:t>
+      </w:r>
+      <w:r>
+        <w:rPr>
+          <w:rFonts w:cstheme="minorHAnsi"/>
+          <w:lang w:val="en-NL"/>
+        </w:rPr>
+        <w:t>. D</w:t>
       </w:r>
       <w:r>
         <w:rPr>
@@ -576,21 +604,28 @@
           <w:rFonts w:cstheme="minorHAnsi"/>
           <w:lang w:val="en-NL"/>
         </w:rPr>
-        <w:t>over het onderwijs gevoerd en die</w:t>
-      </w:r>
-      <w:r>
-        <w:rPr>
-          <w:rFonts w:cstheme="minorHAnsi"/>
-          <w:lang w:val="en-NL"/>
-        </w:rPr>
-        <w:t xml:space="preserve"> lijkt heviger dan ooit. Zo schrijven Green en Bedrick van de Heritage Foundation: “</w:t>
-      </w:r>
-      <w:r>
-        <w:rPr>
-          <w:rFonts w:cstheme="minorHAnsi"/>
-          <w:lang w:val="en-NL"/>
-        </w:rPr>
-        <w:t xml:space="preserve">Of het nu gaat om het toelaten van biologische mannen in de meisjestoiletten en kleedkamers, het aanspreken van kinderen met voornaamwoorden die afwijken van hun geslacht achter de rug van hun </w:t>
+        <w:t>over het onderwijs gevoerd</w:t>
+      </w:r>
+      <w:r>
+        <w:rPr>
+          <w:rFonts w:cstheme="minorHAnsi"/>
+          <w:lang w:val="en-NL"/>
+        </w:rPr>
+        <w:t>,</w:t>
+      </w:r>
+      <w:r>
+        <w:rPr>
+          <w:rFonts w:cstheme="minorHAnsi"/>
+          <w:lang w:val="en-NL"/>
+        </w:rPr>
+        <w:t xml:space="preserve"> heviger dan ooit. Zo schrijven Green en Bedrick van de Heritage Foundation: “</w:t>
+      </w:r>
+      <w:r>
+        <w:rPr>
+          <w:rFonts w:cstheme="minorHAnsi"/>
+          <w:lang w:val="en-NL"/>
+        </w:rPr>
+        <w:t xml:space="preserve">Of het nu gaat om het toelaten van biologische mannen in de meisjestoiletten en kleedkamers, het aanspreken van kinderen met voornaamwoorden die afwijken van hun geslacht achter de rug van hun ouders om of </w:t>
       </w:r>
       <w:r>
         <w:rPr>
@@ -598,7 +633,7 @@
           <w:lang w:val="en-NL"/>
         </w:rPr>
         <w:lastRenderedPageBreak/>
-        <w:t>ouders om, of het onderwijzen van een radicale en ahistorische ideologie die Amerika veroordeelt als onverbeterlijk racistisch en mensen verdeelt in ‘onderdrukkers’ en ‘onderdrukten’, openbare scholen schenden het vertrouwen van de gezinnen die ze zouden moeten dienen.</w:t>
+        <w:t>het onderwijzen van een radicale en ahistorische ideologie die Amerika veroordeelt als onverbeterlijk racistisch en mensen verdeelt in ‘onderdrukkers’ en ‘onderdrukten’, openbare scholen schenden het vertrouwen van de gezinnen die ze zouden moeten dienen.</w:t>
       </w:r>
       <w:r>
         <w:rPr>
@@ -783,7 +818,21 @@
           <w:rFonts w:cstheme="minorHAnsi"/>
           <w:lang w:val="en-NL"/>
         </w:rPr>
-        <w:t xml:space="preserve"> gescholen</w:t>
+        <w:t xml:space="preserve"> gescho</w:t>
+      </w:r>
+      <w:r>
+        <w:rPr>
+          <w:rFonts w:cstheme="minorHAnsi"/>
+          <w:lang w:val="en-NL"/>
+        </w:rPr>
+        <w:t>v</w:t>
+      </w:r>
+      <w:r>
+        <w:rPr>
+          <w:rFonts w:cstheme="minorHAnsi"/>
+          <w:lang w:val="en-NL"/>
+        </w:rPr>
+        <w:t>en</w:t>
       </w:r>
       <w:r>
         <w:rPr>
@@ -867,21 +916,7 @@
           <w:rFonts w:cstheme="minorHAnsi"/>
           <w:lang w:val="en-NL"/>
         </w:rPr>
-        <w:t xml:space="preserve"> d</w:t>
-      </w:r>
-      <w:r>
-        <w:rPr>
-          <w:rFonts w:cstheme="minorHAnsi"/>
-          <w:lang w:val="en-NL"/>
-        </w:rPr>
-        <w:t xml:space="preserve">         </w:t>
-      </w:r>
-      <w:r>
-        <w:rPr>
-          <w:rFonts w:cstheme="minorHAnsi"/>
-          <w:lang w:val="en-NL"/>
-        </w:rPr>
-        <w:t>oen</w:t>
+        <w:t xml:space="preserve"> doen</w:t>
       </w:r>
       <w:r>
         <w:rPr>
@@ -1014,7 +1049,35 @@
           <w:rFonts w:cstheme="minorHAnsi"/>
           <w:lang w:val="en-NL"/>
         </w:rPr>
-        <w:t xml:space="preserve">dat in de 19e eeuw is opgebouwd en dat zo belangrijk is voor de samenleving. Dat onderwijs wordt via de belastingen door iedereen betaald, democratisch gecontroleerd, </w:t>
+        <w:t xml:space="preserve">dat in de 19e eeuw is opgebouwd en dat zo belangrijk is </w:t>
+      </w:r>
+      <w:r>
+        <w:rPr>
+          <w:rFonts w:cstheme="minorHAnsi"/>
+          <w:lang w:val="en-NL"/>
+        </w:rPr>
+        <w:t xml:space="preserve">geworden </w:t>
+      </w:r>
+      <w:r>
+        <w:rPr>
+          <w:rFonts w:cstheme="minorHAnsi"/>
+          <w:lang w:val="en-NL"/>
+        </w:rPr>
+        <w:t xml:space="preserve">voor de </w:t>
+      </w:r>
+      <w:r>
+        <w:rPr>
+          <w:rFonts w:cstheme="minorHAnsi"/>
+          <w:lang w:val="en-NL"/>
+        </w:rPr>
+        <w:t xml:space="preserve">democratische </w:t>
+      </w:r>
+      <w:r>
+        <w:rPr>
+          <w:rFonts w:cstheme="minorHAnsi"/>
+          <w:lang w:val="en-NL"/>
+        </w:rPr>
+        <w:t xml:space="preserve">samenleving. Dat onderwijs wordt via de belastingen door iedereen betaald, democratisch gecontroleerd, </w:t>
       </w:r>
       <w:r>
         <w:rPr>
@@ -1105,7 +1168,21 @@
           <w:rFonts w:cstheme="minorHAnsi"/>
           <w:lang w:val="en-NL"/>
         </w:rPr>
-        <w:t xml:space="preserve"> de aanval op dat publieke onderwijs en z’n scholen, leerkrachten en studenten een aanval op de Amerikaanse cultuur en democratie. We moeten willen begrijpen wat er gebeurt op dit moment, waar deze strijd over gaat</w:t>
+        <w:t xml:space="preserve"> de aanval op dat publieke onderwijs en z’n scholen, leerkrachten en studenten een aanval op de Amerikaanse cultuur en democratie.</w:t>
+      </w:r>
+      <w:r>
+        <w:rPr>
+          <w:rFonts w:cstheme="minorHAnsi"/>
+          <w:lang w:val="en-NL"/>
+        </w:rPr>
+        <w:t xml:space="preserve"> Het is nodig te</w:t>
+      </w:r>
+      <w:r>
+        <w:rPr>
+          <w:rFonts w:cstheme="minorHAnsi"/>
+          <w:lang w:val="en-NL"/>
+        </w:rPr>
+        <w:t xml:space="preserve"> begrijpen wat er gebeurt op dit moment, waar deze strijd over gaat</w:t>
       </w:r>
       <w:r>
         <w:rPr>
@@ -1126,7 +1203,21 @@
           <w:rFonts w:cstheme="minorHAnsi"/>
           <w:lang w:val="en-NL"/>
         </w:rPr>
-        <w:t xml:space="preserve"> en kiezen zo positie in de hedendaagse onderwijsstrijd.</w:t>
+        <w:t xml:space="preserve"> en </w:t>
+      </w:r>
+      <w:r>
+        <w:rPr>
+          <w:rFonts w:cstheme="minorHAnsi"/>
+          <w:lang w:val="en-NL"/>
+        </w:rPr>
+        <w:t xml:space="preserve">partij te </w:t>
+      </w:r>
+      <w:r>
+        <w:rPr>
+          <w:rFonts w:cstheme="minorHAnsi"/>
+          <w:lang w:val="en-NL"/>
+        </w:rPr>
+        <w:t>kiezen in de hedendaagse onderwijsstrijd.</w:t>
       </w:r>
     </w:p>
     <w:p>
@@ -1450,7 +1541,21 @@
           <w:rFonts w:cstheme="minorHAnsi"/>
           <w:lang w:val="en-NL"/>
         </w:rPr>
-        <w:t xml:space="preserve">t instituut dat hen voorbereidde om aan de samenleving deel te nemen. </w:t>
+        <w:t xml:space="preserve">t instituut dat </w:t>
+      </w:r>
+      <w:r>
+        <w:rPr>
+          <w:rFonts w:cstheme="minorHAnsi"/>
+          <w:lang w:val="en-NL"/>
+        </w:rPr>
+        <w:t>jongeren</w:t>
+      </w:r>
+      <w:r>
+        <w:rPr>
+          <w:rFonts w:cstheme="minorHAnsi"/>
+          <w:lang w:val="en-NL"/>
+        </w:rPr>
+        <w:t xml:space="preserve"> voorbereidde om aan de samenleving deel te nemen. </w:t>
       </w:r>
       <w:r>
         <w:rPr>
@@ -1464,7 +1569,21 @@
           <w:rFonts w:cstheme="minorHAnsi"/>
           <w:lang w:val="en-NL"/>
         </w:rPr>
-        <w:t>werden democratisch en transparant gecontroleerd, er werden professionele eisen aan</w:t>
+        <w:t>werden democratisch en transparant gecontroleerd</w:t>
+      </w:r>
+      <w:r>
+        <w:rPr>
+          <w:rFonts w:cstheme="minorHAnsi"/>
+          <w:lang w:val="en-NL"/>
+        </w:rPr>
+        <w:t xml:space="preserve"> en</w:t>
+      </w:r>
+      <w:r>
+        <w:rPr>
+          <w:rFonts w:cstheme="minorHAnsi"/>
+          <w:lang w:val="en-NL"/>
+        </w:rPr>
+        <w:t xml:space="preserve"> er werden professionele eisen aan</w:t>
       </w:r>
       <w:r>
         <w:rPr>
@@ -1478,7 +1597,7 @@
           <w:rFonts w:cstheme="minorHAnsi"/>
           <w:lang w:val="en-NL"/>
         </w:rPr>
-        <w:t xml:space="preserve">gesteld , ze werden professioneel bemand  </w:t>
+        <w:t xml:space="preserve">gesteld , ze werden professioneel bemand </w:t>
       </w:r>
       <w:r>
         <w:rPr>
@@ -1520,7 +1639,21 @@
           <w:rFonts w:cstheme="minorHAnsi"/>
           <w:lang w:val="en-NL"/>
         </w:rPr>
-        <w:t xml:space="preserve">dagelijks 50 miljoen studenten naar toegaan, met honderd duizend scholen en drie miljoen leerkrachten. Voor Berkshire en Schneider is het </w:t>
+        <w:t>dagelijks 50 miljoen studenten naar toe</w:t>
+      </w:r>
+      <w:r>
+        <w:rPr>
+          <w:rFonts w:cstheme="minorHAnsi"/>
+          <w:lang w:val="en-NL"/>
+        </w:rPr>
+        <w:t xml:space="preserve"> </w:t>
+      </w:r>
+      <w:r>
+        <w:rPr>
+          <w:rFonts w:cstheme="minorHAnsi"/>
+          <w:lang w:val="en-NL"/>
+        </w:rPr>
+        <w:t xml:space="preserve">gaan, met honderd duizend scholen en drie miljoen leerkrachten. Voor Berkshire en Schneider is het </w:t>
       </w:r>
       <w:r>
         <w:rPr>
@@ -1571,6 +1704,13 @@
           <w:rFonts w:cstheme="minorHAnsi"/>
           <w:lang w:val="en-NL"/>
         </w:rPr>
+        <w:t xml:space="preserve">Maar eerst, waar gaat die onderwijsstrijd over nu? </w:t>
+      </w:r>
+      <w:r>
+        <w:rPr>
+          <w:rFonts w:cstheme="minorHAnsi"/>
+          <w:lang w:val="en-NL"/>
+        </w:rPr>
         <w:t>De hevige onderwijsstrijd die er nu gevoerd wordt vindt</w:t>
       </w:r>
       <w:r>
@@ -1578,7 +1718,35 @@
           <w:rFonts w:cstheme="minorHAnsi"/>
           <w:lang w:val="en-NL"/>
         </w:rPr>
-        <w:t xml:space="preserve"> op drie onderwerpen geleverd: religie, rechten van ouders en de rol van de overheid. De Amerikaanse constitutie is er helder over dat staat en kerk gescheiden moeten worden en dat leeft ook onder een groot deel van de Amerikaanse bevolking. Het christelijk nationalisme is in de VS </w:t>
+        <w:t xml:space="preserve"> op drie onderwerpen geleverd: religie, rechten van ouders en de rol van de overheid. De Amerikaanse constitutie is er helder over dat staat en kerk gescheiden moeten worden en dat </w:t>
+      </w:r>
+      <w:r>
+        <w:rPr>
+          <w:rFonts w:cstheme="minorHAnsi"/>
+          <w:lang w:val="en-NL"/>
+        </w:rPr>
+        <w:t xml:space="preserve">idee </w:t>
+      </w:r>
+      <w:r>
+        <w:rPr>
+          <w:rFonts w:cstheme="minorHAnsi"/>
+          <w:lang w:val="en-NL"/>
+        </w:rPr>
+        <w:t xml:space="preserve">leeft ook </w:t>
+      </w:r>
+      <w:r>
+        <w:rPr>
+          <w:rFonts w:cstheme="minorHAnsi"/>
+          <w:lang w:val="en-NL"/>
+        </w:rPr>
+        <w:t xml:space="preserve">sterk </w:t>
+      </w:r>
+      <w:r>
+        <w:rPr>
+          <w:rFonts w:cstheme="minorHAnsi"/>
+          <w:lang w:val="en-NL"/>
+        </w:rPr>
+        <w:t xml:space="preserve">onder een groot deel van de Amerikaanse bevolking. Het christelijk nationalisme is in de VS </w:t>
       </w:r>
       <w:r>
         <w:rPr>
@@ -1634,7 +1802,35 @@
           <w:rFonts w:cstheme="minorHAnsi"/>
           <w:lang w:val="en-NL"/>
         </w:rPr>
-        <w:t>n zulk onderwijs te volgen, op privé-scholen of thuis.</w:t>
+        <w:t xml:space="preserve">n </w:t>
+      </w:r>
+      <w:r>
+        <w:rPr>
+          <w:rFonts w:cstheme="minorHAnsi"/>
+          <w:lang w:val="en-NL"/>
+        </w:rPr>
+        <w:t xml:space="preserve">dat hun kinderen </w:t>
+      </w:r>
+      <w:r>
+        <w:rPr>
+          <w:rFonts w:cstheme="minorHAnsi"/>
+          <w:lang w:val="en-NL"/>
+        </w:rPr>
+        <w:t xml:space="preserve">zulk onderwijs </w:t>
+      </w:r>
+      <w:r>
+        <w:rPr>
+          <w:rFonts w:cstheme="minorHAnsi"/>
+          <w:lang w:val="en-NL"/>
+        </w:rPr>
+        <w:t>kunnen</w:t>
+      </w:r>
+      <w:r>
+        <w:rPr>
+          <w:rFonts w:cstheme="minorHAnsi"/>
+          <w:lang w:val="en-NL"/>
+        </w:rPr>
+        <w:t xml:space="preserve"> volgen, op privé-scholen of thuis.</w:t>
       </w:r>
       <w:r>
         <w:rPr>
@@ -1728,7 +1924,7 @@
           <w:rFonts w:cstheme="minorHAnsi"/>
           <w:lang w:val="en-NL"/>
         </w:rPr>
-        <w:t xml:space="preserve">het ideen van </w:t>
+        <w:t xml:space="preserve">het idee van </w:t>
       </w:r>
       <w:r>
         <w:rPr>
@@ -1784,14 +1980,21 @@
           <w:rFonts w:cstheme="minorHAnsi"/>
           <w:lang w:val="en-NL"/>
         </w:rPr>
-        <w:t xml:space="preserve">Alleen </w:t>
-      </w:r>
-      <w:r>
-        <w:rPr>
-          <w:rFonts w:cstheme="minorHAnsi"/>
-          <w:lang w:val="en-NL"/>
-        </w:rPr>
-        <w:t>lijkt het erop alsof de staat of de overheid het beter weet dan een ouder van een kind</w:t>
+        <w:t xml:space="preserve">Zij doen voorkomen alsof de </w:t>
+      </w:r>
+      <w:r>
+        <w:rPr>
+          <w:rFonts w:cstheme="minorHAnsi"/>
+          <w:lang w:val="en-NL"/>
+        </w:rPr>
+        <w:t>staat of de overheid het beter weet dan een ouder van een kind</w:t>
+      </w:r>
+      <w:r>
+        <w:rPr>
+          <w:rFonts w:cstheme="minorHAnsi"/>
+          <w:lang w:val="en-NL"/>
+        </w:rPr>
+        <w:t xml:space="preserve"> en dat hun rechten niet erkend worden</w:t>
       </w:r>
       <w:r>
         <w:rPr>
@@ -1805,14 +2008,7 @@
           <w:rFonts w:cstheme="minorHAnsi"/>
           <w:lang w:val="en-NL"/>
         </w:rPr>
-        <w:t xml:space="preserve">aar rechten van de een hebben altijd ook met de rechten van een ander te maken. Die staat, die overheid en die school heeft met meer rechten </w:t>
-      </w:r>
-      <w:r>
-        <w:rPr>
-          <w:rFonts w:cstheme="minorHAnsi"/>
-          <w:lang w:val="en-NL"/>
-        </w:rPr>
-        <w:t xml:space="preserve">dan van die </w:t>
+        <w:t xml:space="preserve">aar rechten van de een </w:t>
       </w:r>
       <w:r>
         <w:rPr>
@@ -1820,7 +2016,21 @@
           <w:lang w:val="en-NL"/>
         </w:rPr>
         <w:lastRenderedPageBreak/>
-        <w:t xml:space="preserve">ene ouder </w:t>
+        <w:t xml:space="preserve">hebben altijd ook met de rechten van een ander te maken. Die staat, die overheid en die school heeft met meer rechten </w:t>
+      </w:r>
+      <w:r>
+        <w:rPr>
+          <w:rFonts w:cstheme="minorHAnsi"/>
+          <w:lang w:val="en-NL"/>
+        </w:rPr>
+        <w:t xml:space="preserve">dan van die ene ouder </w:t>
+      </w:r>
+      <w:r>
+        <w:rPr>
+          <w:rFonts w:cstheme="minorHAnsi"/>
+          <w:lang w:val="en-NL"/>
+        </w:rPr>
+        <w:t xml:space="preserve">of groep ouders </w:t>
       </w:r>
       <w:r>
         <w:rPr>
@@ -1876,7 +2086,21 @@
           <w:rFonts w:cstheme="minorHAnsi"/>
           <w:lang w:val="en-NL"/>
         </w:rPr>
-        <w:t xml:space="preserve">dan die ene specifiek groep ouders </w:t>
+        <w:t xml:space="preserve">dan die </w:t>
+      </w:r>
+      <w:r>
+        <w:rPr>
+          <w:rFonts w:cstheme="minorHAnsi"/>
+          <w:lang w:val="en-NL"/>
+        </w:rPr>
+        <w:t>ene ouder en</w:t>
+      </w:r>
+      <w:r>
+        <w:rPr>
+          <w:rFonts w:cstheme="minorHAnsi"/>
+          <w:lang w:val="en-NL"/>
+        </w:rPr>
+        <w:t xml:space="preserve"> specifiek groep ouders </w:t>
       </w:r>
       <w:r>
         <w:rPr>
@@ -1984,7 +2208,35 @@
           <w:rFonts w:cstheme="minorHAnsi"/>
           <w:lang w:val="en-NL"/>
         </w:rPr>
-        <w:t>afstandelijk, zonder gezicht, ondoordringbaar. Beter is het om het heft in eigen hand te nemen, het onderwijs te privatiseren en ouders via regelingen in staat stellen dat priv</w:t>
+        <w:t xml:space="preserve">afstandelijk, zonder gezicht, ondoordringbaar. Beter is het om het heft in eigen hand te nemen, het onderwijs te privatiseren en ouders via regelingen in staat </w:t>
+      </w:r>
+      <w:r>
+        <w:rPr>
+          <w:rFonts w:cstheme="minorHAnsi"/>
+          <w:lang w:val="en-NL"/>
+        </w:rPr>
+        <w:t xml:space="preserve">te </w:t>
+      </w:r>
+      <w:r>
+        <w:rPr>
+          <w:rFonts w:cstheme="minorHAnsi"/>
+          <w:lang w:val="en-NL"/>
+        </w:rPr>
+        <w:t xml:space="preserve">stellen dat </w:t>
+      </w:r>
+      <w:r>
+        <w:rPr>
+          <w:rFonts w:cstheme="minorHAnsi"/>
+          <w:lang w:val="en-NL"/>
+        </w:rPr>
+        <w:t xml:space="preserve">hun kinderen </w:t>
+      </w:r>
+      <w:r>
+        <w:rPr>
+          <w:rFonts w:cstheme="minorHAnsi"/>
+          <w:lang w:val="en-NL"/>
+        </w:rPr>
+        <w:t>priv</w:t>
       </w:r>
       <w:r>
         <w:rPr>
@@ -1998,7 +2250,35 @@
           <w:rFonts w:cstheme="minorHAnsi"/>
           <w:lang w:val="en-NL"/>
         </w:rPr>
-        <w:t xml:space="preserve">nderwijs te volgen. En ook hier zitten weer allerlei organisaties met geld achter. </w:t>
+        <w:t xml:space="preserve">nderwijs </w:t>
+      </w:r>
+      <w:r>
+        <w:rPr>
+          <w:rFonts w:cstheme="minorHAnsi"/>
+          <w:lang w:val="en-NL"/>
+        </w:rPr>
+        <w:t>kunnen</w:t>
+      </w:r>
+      <w:r>
+        <w:rPr>
+          <w:rFonts w:cstheme="minorHAnsi"/>
+          <w:lang w:val="en-NL"/>
+        </w:rPr>
+        <w:t xml:space="preserve"> volgen. En ook hier zitten weer allerlei organisaties met </w:t>
+      </w:r>
+      <w:r>
+        <w:rPr>
+          <w:rFonts w:cstheme="minorHAnsi"/>
+          <w:lang w:val="en-NL"/>
+        </w:rPr>
+        <w:t xml:space="preserve">diepe zakken </w:t>
+      </w:r>
+      <w:r>
+        <w:rPr>
+          <w:rFonts w:cstheme="minorHAnsi"/>
+          <w:lang w:val="en-NL"/>
+        </w:rPr>
+        <w:t xml:space="preserve">geld achter. </w:t>
       </w:r>
       <w:r>
         <w:rPr>
@@ -2012,7 +2292,21 @@
           <w:rFonts w:cstheme="minorHAnsi"/>
           <w:lang w:val="en-NL"/>
         </w:rPr>
-        <w:t xml:space="preserve">nderzoek toont aan dat die </w:t>
+        <w:t xml:space="preserve">nderzoek toont </w:t>
+      </w:r>
+      <w:r>
+        <w:rPr>
+          <w:rFonts w:cstheme="minorHAnsi"/>
+          <w:lang w:val="en-NL"/>
+        </w:rPr>
+        <w:t xml:space="preserve">alleen </w:t>
+      </w:r>
+      <w:r>
+        <w:rPr>
+          <w:rFonts w:cstheme="minorHAnsi"/>
+          <w:lang w:val="en-NL"/>
+        </w:rPr>
+        <w:t xml:space="preserve">aan dat die </w:t>
       </w:r>
       <w:r>
         <w:rPr>
@@ -2026,7 +2320,28 @@
           <w:rFonts w:cstheme="minorHAnsi"/>
           <w:lang w:val="en-NL"/>
         </w:rPr>
-        <w:t xml:space="preserve">scholen het helemaal niet zo goed doen als de publieke scholen. Er is </w:t>
+        <w:t xml:space="preserve">scholen het helemaal niet zo goed doen als de publieke scholen. </w:t>
+      </w:r>
+      <w:r>
+        <w:rPr>
+          <w:rFonts w:cstheme="minorHAnsi"/>
+          <w:lang w:val="en-NL"/>
+        </w:rPr>
+        <w:t xml:space="preserve">Want op die privé-scholen </w:t>
+      </w:r>
+      <w:r>
+        <w:rPr>
+          <w:rFonts w:cstheme="minorHAnsi"/>
+          <w:lang w:val="en-NL"/>
+        </w:rPr>
+        <w:t xml:space="preserve">is </w:t>
+      </w:r>
+      <w:r>
+        <w:rPr>
+          <w:rFonts w:cstheme="minorHAnsi"/>
+          <w:lang w:val="en-NL"/>
+        </w:rPr>
+        <w:t xml:space="preserve">er </w:t>
       </w:r>
       <w:r>
         <w:rPr>
@@ -2196,7 +2511,49 @@
           <w:rFonts w:cstheme="minorHAnsi"/>
           <w:lang w:val="en-NL"/>
         </w:rPr>
-        <w:t xml:space="preserve"> zijn op zoek naar welke boodschappen het sterkste overkomen en op zoek naar die duidelijke visie op de toekomst waar elk onderwijs in elke gemeenschap dat onderwijs krijgt dat het nodig heeft. </w:t>
+        <w:t xml:space="preserve"> zijn op zoek naar welke boodschappen het sterkste overkomen en </w:t>
+      </w:r>
+      <w:r>
+        <w:rPr>
+          <w:rFonts w:cstheme="minorHAnsi"/>
+          <w:lang w:val="en-NL"/>
+        </w:rPr>
+        <w:t>zoeken een</w:t>
+      </w:r>
+      <w:r>
+        <w:rPr>
+          <w:rFonts w:cstheme="minorHAnsi"/>
+          <w:lang w:val="en-NL"/>
+        </w:rPr>
+        <w:t xml:space="preserve"> duidelijke visie op de toekomst </w:t>
+      </w:r>
+      <w:r>
+        <w:rPr>
+          <w:rFonts w:cstheme="minorHAnsi"/>
+          <w:lang w:val="en-NL"/>
+        </w:rPr>
+        <w:t>voor</w:t>
+      </w:r>
+      <w:r>
+        <w:rPr>
+          <w:rFonts w:cstheme="minorHAnsi"/>
+          <w:lang w:val="en-NL"/>
+        </w:rPr>
+        <w:t xml:space="preserve"> elk onderwijs in elke gemeenschap </w:t>
+      </w:r>
+      <w:r>
+        <w:rPr>
+          <w:rFonts w:cstheme="minorHAnsi"/>
+          <w:lang w:val="en-NL"/>
+        </w:rPr>
+        <w:t>waar individuele kinderen les krijgen</w:t>
+      </w:r>
+      <w:r>
+        <w:rPr>
+          <w:rFonts w:cstheme="minorHAnsi"/>
+          <w:lang w:val="en-NL"/>
+        </w:rPr>
+        <w:t xml:space="preserve">. </w:t>
       </w:r>
       <w:r>
         <w:rPr>
@@ -2217,7 +2574,28 @@
           <w:rFonts w:cstheme="minorHAnsi"/>
           <w:lang w:val="en-NL"/>
         </w:rPr>
-        <w:t xml:space="preserve">Ze helpen ons met deze uitgave wel </w:t>
+        <w:t>Berkshire en Schneider</w:t>
+      </w:r>
+      <w:r>
+        <w:rPr>
+          <w:rFonts w:cstheme="minorHAnsi"/>
+          <w:lang w:val="en-NL"/>
+        </w:rPr>
+        <w:t xml:space="preserve"> helpen ons</w:t>
+      </w:r>
+      <w:r>
+        <w:rPr>
+          <w:rFonts w:cstheme="minorHAnsi"/>
+          <w:lang w:val="en-NL"/>
+        </w:rPr>
+        <w:t xml:space="preserve"> </w:t>
+      </w:r>
+      <w:r>
+        <w:rPr>
+          <w:rFonts w:cstheme="minorHAnsi"/>
+          <w:lang w:val="en-NL"/>
+        </w:rPr>
+        <w:t xml:space="preserve">wel </w:t>
       </w:r>
       <w:r>
         <w:rPr>
@@ -2245,7 +2623,21 @@
           <w:rFonts w:cstheme="minorHAnsi"/>
           <w:lang w:val="en-NL"/>
         </w:rPr>
-        <w:t xml:space="preserve"> en daar zit de kracht in</w:t>
+        <w:t xml:space="preserve"> en daar zit de kracht </w:t>
+      </w:r>
+      <w:r>
+        <w:rPr>
+          <w:rFonts w:cstheme="minorHAnsi"/>
+          <w:lang w:val="en-NL"/>
+        </w:rPr>
+        <w:t xml:space="preserve">van deze uitgave </w:t>
+      </w:r>
+      <w:r>
+        <w:rPr>
+          <w:rFonts w:cstheme="minorHAnsi"/>
+          <w:lang w:val="en-NL"/>
+        </w:rPr>
+        <w:t>in</w:t>
       </w:r>
       <w:r>
         <w:rPr>
@@ -2259,49 +2651,15 @@
           <w:rFonts w:cstheme="minorHAnsi"/>
           <w:lang w:val="en-NL"/>
         </w:rPr>
-        <w:t>H</w:t>
-      </w:r>
-      <w:r>
-        <w:rPr>
-          <w:rFonts w:cstheme="minorHAnsi"/>
-          <w:lang w:val="en-NL"/>
-        </w:rPr>
-        <w:t xml:space="preserve">et </w:t>
-      </w:r>
-      <w:r>
-        <w:rPr>
-          <w:rFonts w:cstheme="minorHAnsi"/>
-          <w:lang w:val="en-NL"/>
-        </w:rPr>
-        <w:t xml:space="preserve">is </w:t>
-      </w:r>
-      <w:r>
-        <w:rPr>
-          <w:rFonts w:cstheme="minorHAnsi"/>
-          <w:lang w:val="en-NL"/>
-        </w:rPr>
-        <w:t xml:space="preserve">nodig om ons af te vragen waar de school voor is, welke idealen we nastreven, welke waarden, gewoonten en tradities. Democratie vraagt </w:t>
-      </w:r>
-      <w:r>
-        <w:rPr>
-          <w:rFonts w:cstheme="minorHAnsi"/>
-          <w:lang w:val="en-NL"/>
-        </w:rPr>
-        <w:t xml:space="preserve">van ons </w:t>
-      </w:r>
-      <w:r>
-        <w:rPr>
-          <w:rFonts w:cstheme="minorHAnsi"/>
-          <w:lang w:val="en-NL"/>
-        </w:rPr>
-        <w:t>dat we over deze zaken blijven nadenken.</w:t>
-      </w:r>
-      <w:r>
-        <w:rPr>
-          <w:rFonts w:cstheme="minorHAnsi"/>
-          <w:lang w:val="en-NL"/>
-        </w:rPr>
-        <w:t xml:space="preserve"> Niet alleen l</w:t>
+        <w:t xml:space="preserve">Het is nodig om ons af te vragen waar de school voor is, </w:t>
+      </w:r>
+      <w:r>
+        <w:rPr>
+          <w:rFonts w:cstheme="minorHAnsi"/>
+          <w:lang w:val="en-NL"/>
+        </w:rPr>
+        <w:lastRenderedPageBreak/>
+        <w:t>welke idealen we nastreven, welke waarden, gewoonten en tradities. Democratie vraagt van ons dat we over deze zaken blijven nadenken. Niet alleen l</w:t>
       </w:r>
       <w:r>
         <w:rPr>
@@ -2329,7 +2687,21 @@
           <w:rFonts w:cstheme="minorHAnsi"/>
           <w:lang w:val="en-NL"/>
         </w:rPr>
-        <w:t xml:space="preserve">die nu nodig is </w:t>
+        <w:t>die nu nodig is</w:t>
+      </w:r>
+      <w:r>
+        <w:rPr>
+          <w:rFonts w:cstheme="minorHAnsi"/>
+          <w:lang w:val="en-NL"/>
+        </w:rPr>
+        <w:t>,</w:t>
+      </w:r>
+      <w:r>
+        <w:rPr>
+          <w:rFonts w:cstheme="minorHAnsi"/>
+          <w:lang w:val="en-NL"/>
+        </w:rPr>
+        <w:t xml:space="preserve"> </w:t>
       </w:r>
       <w:r>
         <w:rPr>
@@ -2343,15 +2715,7 @@
           <w:rFonts w:cstheme="minorHAnsi"/>
           <w:lang w:val="en-NL"/>
         </w:rPr>
-        <w:t xml:space="preserve"> omdat </w:t>
-      </w:r>
-      <w:r>
-        <w:rPr>
-          <w:rFonts w:cstheme="minorHAnsi"/>
-          <w:lang w:val="en-NL"/>
-        </w:rPr>
-        <w:lastRenderedPageBreak/>
-        <w:t>het de kern van onze democratie raakt.</w:t>
+        <w:t xml:space="preserve"> omdat het de kern van onze democratie raakt.</w:t>
       </w:r>
       <w:r>
         <w:rPr>
@@ -2414,7 +2778,7 @@
           <w:rFonts w:cstheme="minorHAnsi"/>
           <w:lang w:val="en-NL"/>
         </w:rPr>
-        <w:t>O</w:t>
+        <w:t>Want o</w:t>
       </w:r>
       <w:r>
         <w:rPr>
@@ -2435,14 +2799,42 @@
           <w:rFonts w:cstheme="minorHAnsi"/>
           <w:lang w:val="en-NL"/>
         </w:rPr>
-        <w:t xml:space="preserve">individueel goed </w:t>
-      </w:r>
-      <w:r>
-        <w:rPr>
-          <w:rFonts w:cstheme="minorHAnsi"/>
-          <w:lang w:val="en-NL"/>
-        </w:rPr>
-        <w:t>maar een</w:t>
+        <w:t>individueel</w:t>
+      </w:r>
+      <w:r>
+        <w:rPr>
+          <w:rFonts w:cstheme="minorHAnsi"/>
+          <w:lang w:val="en-NL"/>
+        </w:rPr>
+        <w:t>,</w:t>
+      </w:r>
+      <w:r>
+        <w:rPr>
+          <w:rFonts w:cstheme="minorHAnsi"/>
+          <w:lang w:val="en-NL"/>
+        </w:rPr>
+        <w:t xml:space="preserve"> </w:t>
+      </w:r>
+      <w:r>
+        <w:rPr>
+          <w:rFonts w:cstheme="minorHAnsi"/>
+          <w:lang w:val="en-NL"/>
+        </w:rPr>
+        <w:t xml:space="preserve">maar </w:t>
+      </w:r>
+      <w:r>
+        <w:rPr>
+          <w:rFonts w:cstheme="minorHAnsi"/>
+          <w:lang w:val="en-NL"/>
+        </w:rPr>
+        <w:t xml:space="preserve">veel meer </w:t>
+      </w:r>
+      <w:r>
+        <w:rPr>
+          <w:rFonts w:cstheme="minorHAnsi"/>
+          <w:lang w:val="en-NL"/>
+        </w:rPr>
+        <w:t>een</w:t>
       </w:r>
       <w:r>
         <w:rPr>
@@ -2491,7 +2883,21 @@
           <w:rFonts w:cstheme="minorHAnsi"/>
           <w:lang w:val="en-NL"/>
         </w:rPr>
-        <w:t>vraagt dat we opkomen voor publeike onderwijs</w:t>
+        <w:t>vraagt dat we opkomen voor publ</w:t>
+      </w:r>
+      <w:r>
+        <w:rPr>
+          <w:rFonts w:cstheme="minorHAnsi"/>
+          <w:lang w:val="en-NL"/>
+        </w:rPr>
+        <w:t>ie</w:t>
+      </w:r>
+      <w:r>
+        <w:rPr>
+          <w:rFonts w:cstheme="minorHAnsi"/>
+          <w:lang w:val="en-NL"/>
+        </w:rPr>
+        <w:t>ke onderwijs</w:t>
       </w:r>
       <w:r>
         <w:rPr>
@@ -2512,7 +2918,35 @@
           <w:rFonts w:cstheme="minorHAnsi"/>
           <w:lang w:val="en-NL"/>
         </w:rPr>
-        <w:t>Ook in onze eigen land, waar het allemaal niet zo hoogop wordt gespeeld maar elementen ervan wel. Er is veel te leren van dit Amerikaanse verhaal dat laat zien dat h</w:t>
+        <w:t xml:space="preserve">Ook in onze eigen land, waar het allemaal niet zo hoogop wordt gespeeld maar </w:t>
+      </w:r>
+      <w:r>
+        <w:rPr>
+          <w:rFonts w:cstheme="minorHAnsi"/>
+          <w:lang w:val="en-NL"/>
+        </w:rPr>
+        <w:t xml:space="preserve">bepaalde </w:t>
+      </w:r>
+      <w:r>
+        <w:rPr>
+          <w:rFonts w:cstheme="minorHAnsi"/>
+          <w:lang w:val="en-NL"/>
+        </w:rPr>
+        <w:t>elementen ervan wel</w:t>
+      </w:r>
+      <w:r>
+        <w:rPr>
+          <w:rFonts w:cstheme="minorHAnsi"/>
+          <w:lang w:val="en-NL"/>
+        </w:rPr>
+        <w:t xml:space="preserve"> in discussie komen</w:t>
+      </w:r>
+      <w:r>
+        <w:rPr>
+          <w:rFonts w:cstheme="minorHAnsi"/>
+          <w:lang w:val="en-NL"/>
+        </w:rPr>
+        <w:t>. Er is veel te leren van dit Amerikaanse verhaal dat laat zien dat h</w:t>
       </w:r>
       <w:r>
         <w:rPr>
@@ -2533,7 +2967,21 @@
           <w:rFonts w:cstheme="minorHAnsi"/>
           <w:lang w:val="en-NL"/>
         </w:rPr>
-        <w:t>, door de mensen, voor de mensen. Want, zoals iemand in dit boek schrijft: “</w:t>
+        <w:t>, door de mensen, voor de mensen</w:t>
+      </w:r>
+      <w:r>
+        <w:rPr>
+          <w:rFonts w:cstheme="minorHAnsi"/>
+          <w:lang w:val="en-NL"/>
+        </w:rPr>
+        <w:t xml:space="preserve"> en dat we de waarde ervan moeten zien en verdedigen</w:t>
+      </w:r>
+      <w:r>
+        <w:rPr>
+          <w:rFonts w:cstheme="minorHAnsi"/>
+          <w:lang w:val="en-NL"/>
+        </w:rPr>
+        <w:t>. Want, zoals iemand in dit boek schrijft: “</w:t>
       </w:r>
       <w:r>
         <w:rPr>
@@ -2595,7 +3043,29 @@
     <w:p>
       <w:pPr>
         <w:spacing w:line="360" w:lineRule="auto"/>
-        <w:ind w:firstLine="720"/>
+        <w:rPr>
+          <w:rFonts w:cstheme="minorHAnsi"/>
+          <w:lang w:val="en-NL"/>
+        </w:rPr>
+      </w:pPr>
+      <w:r>
+        <w:rPr>
+          <w:rFonts w:cstheme="minorHAnsi"/>
+          <w:lang w:val="en-NL"/>
+        </w:rPr>
+        <w:t xml:space="preserve"> </w:t>
+      </w:r>
+      <w:r>
+        <w:rPr>
+          <w:rFonts w:cstheme="minorHAnsi"/>
+          <w:lang w:val="en-NL"/>
+        </w:rPr>
+        <w:t>&lt;br&gt;</w:t>
+      </w:r>
+    </w:p>
+    <w:p>
+      <w:pPr>
+        <w:spacing w:line="360" w:lineRule="auto"/>
         <w:rPr>
           <w:rFonts w:cstheme="minorHAnsi"/>
           <w:lang w:val="en-NL"/>
@@ -2610,20 +3080,6 @@
           <w:lang w:val="en-NL"/>
         </w:rPr>
       </w:pPr>
-      <w:r>
-        <w:rPr>
-          <w:rFonts w:cstheme="minorHAnsi"/>
-          <w:lang w:val="en-NL"/>
-        </w:rPr>
-        <w:t xml:space="preserve"> </w:t>
-      </w:r>
-      <w:r>
-        <w:rPr>
-          <w:rFonts w:cstheme="minorHAnsi"/>
-          <w:lang w:val="en-NL"/>
-        </w:rPr>
-        <w:t>&lt;br&gt;</w:t>
-      </w:r>
     </w:p>
     <w:p>
       <w:pPr>
@@ -2633,24 +3089,6 @@
           <w:lang w:val="en-NL"/>
         </w:rPr>
       </w:pPr>
-    </w:p>
-    <w:p>
-      <w:pPr>
-        <w:spacing w:line="360" w:lineRule="auto"/>
-        <w:rPr>
-          <w:rFonts w:cstheme="minorHAnsi"/>
-          <w:lang w:val="en-NL"/>
-        </w:rPr>
-      </w:pPr>
-    </w:p>
-    <w:p>
-      <w:pPr>
-        <w:spacing w:line="360" w:lineRule="auto"/>
-        <w:rPr>
-          <w:rFonts w:cstheme="minorHAnsi"/>
-          <w:lang w:val="en-NL"/>
-        </w:rPr>
-      </w:pPr>
       <w:r>
         <w:rPr>
           <w:rFonts w:cstheme="minorHAnsi"/>
@@ -2658,15 +3096,6 @@
         </w:rPr>
         <w:t>&lt;br&gt;</w:t>
       </w:r>
-    </w:p>
-    <w:p>
-      <w:pPr>
-        <w:spacing w:line="360" w:lineRule="auto"/>
-        <w:rPr>
-          <w:rFonts w:cstheme="minorHAnsi"/>
-          <w:lang w:val="en-NL"/>
-        </w:rPr>
-      </w:pPr>
     </w:p>
     <w:p>
       <w:pPr>

</xml_diff>

<commit_message>
25-10-28; Correcties op blog doorgevoerd
</commit_message>
<xml_diff>
--- a/BlogsWord/Onderwijsvandoorvooriedereen.docx
+++ b/BlogsWord/Onderwijsvandoorvooriedereen.docx
@@ -77,21 +77,19 @@
         <w:rPr>
           <w:rFonts w:cstheme="minorHAnsi"/>
         </w:rPr>
-        <w:t xml:space="preserve">- </w:t>
-      </w:r>
-      <w:proofErr w:type="spellStart"/>
-      <w:r>
-        <w:rPr>
-          <w:rFonts w:cstheme="minorHAnsi"/>
-        </w:rPr>
-        <w:t>Berkshore</w:t>
-      </w:r>
-      <w:proofErr w:type="spellEnd"/>
-      <w:r>
-        <w:rPr>
-          <w:rFonts w:cstheme="minorHAnsi"/>
-        </w:rPr>
-        <w:t xml:space="preserve"> </w:t>
+        <w:t>- Berksh</w:t>
+      </w:r>
+      <w:r>
+        <w:rPr>
+          <w:rFonts w:cstheme="minorHAnsi"/>
+        </w:rPr>
+        <w:t>i</w:t>
+      </w:r>
+      <w:r>
+        <w:rPr>
+          <w:rFonts w:cstheme="minorHAnsi"/>
+        </w:rPr>
+        <w:t xml:space="preserve">re </w:t>
       </w:r>
       <w:proofErr w:type="spellStart"/>
       <w:r>

</xml_diff>